<commit_message>
changed er and removed redundant tables
</commit_message>
<xml_diff>
--- a/Submissions/111803154 - Assignment 5 Normalisation.docx
+++ b/Submissions/111803154 - Assignment 5 Normalisation.docx
@@ -299,7 +299,7 @@
           <w:sz w:val="30"/>
           <w:szCs w:val="30"/>
         </w:rPr>
-        <w:t>history and basic inventory management.</w:t>
+        <w:t>history.</w:t>
       </w:r>
     </w:p>
     <w:p>
@@ -627,15 +627,7 @@
           <w:sz w:val="30"/>
           <w:szCs w:val="30"/>
         </w:rPr>
-        <w:t>Cancelled appointments should create</w:t>
-      </w:r>
-      <w:r>
-        <w:rPr>
-          <w:rFonts w:ascii="Times New Roman" w:hAnsi="Times New Roman" w:cs="Times New Roman"/>
-          <w:sz w:val="30"/>
-          <w:szCs w:val="30"/>
-        </w:rPr>
-        <w:t xml:space="preserve"> free slots for other patients.</w:t>
+        <w:t>Allow doctors to cancel appointments.</w:t>
       </w:r>
     </w:p>
     <w:p>
@@ -657,31 +649,15 @@
           <w:sz w:val="30"/>
           <w:szCs w:val="30"/>
         </w:rPr>
-        <w:t xml:space="preserve">The system should </w:t>
-      </w:r>
-      <w:r>
-        <w:rPr>
-          <w:rFonts w:ascii="Times New Roman" w:hAnsi="Times New Roman" w:cs="Times New Roman"/>
-          <w:sz w:val="30"/>
-          <w:szCs w:val="30"/>
-        </w:rPr>
-        <w:t>avoid</w:t>
-      </w:r>
-      <w:r>
-        <w:rPr>
-          <w:rFonts w:ascii="Times New Roman" w:hAnsi="Times New Roman" w:cs="Times New Roman"/>
-          <w:sz w:val="30"/>
-          <w:szCs w:val="30"/>
-        </w:rPr>
-        <w:t xml:space="preserve"> clash of appointments</w:t>
-      </w:r>
-      <w:r>
-        <w:rPr>
-          <w:rFonts w:ascii="Times New Roman" w:hAnsi="Times New Roman" w:cs="Times New Roman"/>
-          <w:sz w:val="30"/>
-          <w:szCs w:val="30"/>
-        </w:rPr>
-        <w:t>.</w:t>
+        <w:t>Cancelled appointments should create</w:t>
+      </w:r>
+      <w:r>
+        <w:rPr>
+          <w:rFonts w:ascii="Times New Roman" w:hAnsi="Times New Roman" w:cs="Times New Roman"/>
+          <w:sz w:val="30"/>
+          <w:szCs w:val="30"/>
+        </w:rPr>
+        <w:t xml:space="preserve"> free slots for other patients.</w:t>
       </w:r>
     </w:p>
     <w:p>
@@ -703,31 +679,31 @@
           <w:sz w:val="30"/>
           <w:szCs w:val="30"/>
         </w:rPr>
-        <w:t>The system should take into consideration</w:t>
-      </w:r>
-      <w:r>
-        <w:rPr>
-          <w:rFonts w:ascii="Times New Roman" w:hAnsi="Times New Roman" w:cs="Times New Roman"/>
-          <w:sz w:val="30"/>
-          <w:szCs w:val="30"/>
-        </w:rPr>
-        <w:t xml:space="preserve"> </w:t>
-      </w:r>
-      <w:r>
-        <w:rPr>
-          <w:rFonts w:ascii="Times New Roman" w:hAnsi="Times New Roman" w:cs="Times New Roman"/>
-          <w:sz w:val="30"/>
-          <w:szCs w:val="30"/>
-        </w:rPr>
-        <w:t>hospital and doctor schedules and</w:t>
-      </w:r>
-      <w:r>
-        <w:rPr>
-          <w:rFonts w:ascii="Times New Roman" w:hAnsi="Times New Roman" w:cs="Times New Roman"/>
-          <w:sz w:val="30"/>
-          <w:szCs w:val="30"/>
-        </w:rPr>
-        <w:t xml:space="preserve"> allow appointments only when a doctor is not already busy or does not have a break.</w:t>
+        <w:t xml:space="preserve">The system should </w:t>
+      </w:r>
+      <w:r>
+        <w:rPr>
+          <w:rFonts w:ascii="Times New Roman" w:hAnsi="Times New Roman" w:cs="Times New Roman"/>
+          <w:sz w:val="30"/>
+          <w:szCs w:val="30"/>
+        </w:rPr>
+        <w:t>avoid</w:t>
+      </w:r>
+      <w:r>
+        <w:rPr>
+          <w:rFonts w:ascii="Times New Roman" w:hAnsi="Times New Roman" w:cs="Times New Roman"/>
+          <w:sz w:val="30"/>
+          <w:szCs w:val="30"/>
+        </w:rPr>
+        <w:t xml:space="preserve"> clash of appointments</w:t>
+      </w:r>
+      <w:r>
+        <w:rPr>
+          <w:rFonts w:ascii="Times New Roman" w:hAnsi="Times New Roman" w:cs="Times New Roman"/>
+          <w:sz w:val="30"/>
+          <w:szCs w:val="30"/>
+        </w:rPr>
+        <w:t>.</w:t>
       </w:r>
     </w:p>
     <w:p>
@@ -749,15 +725,31 @@
           <w:sz w:val="30"/>
           <w:szCs w:val="30"/>
         </w:rPr>
-        <w:t>Doctors should be able access patient history and profile</w:t>
-      </w:r>
-      <w:r>
-        <w:rPr>
-          <w:rFonts w:ascii="Times New Roman" w:hAnsi="Times New Roman" w:cs="Times New Roman"/>
-          <w:sz w:val="30"/>
-          <w:szCs w:val="30"/>
-        </w:rPr>
-        <w:t>, and add to patient history.</w:t>
+        <w:t>The system should take into consideration</w:t>
+      </w:r>
+      <w:r>
+        <w:rPr>
+          <w:rFonts w:ascii="Times New Roman" w:hAnsi="Times New Roman" w:cs="Times New Roman"/>
+          <w:sz w:val="30"/>
+          <w:szCs w:val="30"/>
+        </w:rPr>
+        <w:t xml:space="preserve"> </w:t>
+      </w:r>
+      <w:r>
+        <w:rPr>
+          <w:rFonts w:ascii="Times New Roman" w:hAnsi="Times New Roman" w:cs="Times New Roman"/>
+          <w:sz w:val="30"/>
+          <w:szCs w:val="30"/>
+        </w:rPr>
+        <w:t>hospital and doctor schedules and</w:t>
+      </w:r>
+      <w:r>
+        <w:rPr>
+          <w:rFonts w:ascii="Times New Roman" w:hAnsi="Times New Roman" w:cs="Times New Roman"/>
+          <w:sz w:val="30"/>
+          <w:szCs w:val="30"/>
+        </w:rPr>
+        <w:t xml:space="preserve"> allow appointments only when a doctor is not already busy or does not have a break.</w:t>
       </w:r>
     </w:p>
     <w:p>
@@ -769,19 +761,25 @@
         </w:numPr>
         <w:rPr>
           <w:rFonts w:ascii="Times New Roman" w:hAnsi="Times New Roman" w:cs="Times New Roman"/>
-          <w:b/>
-          <w:bCs/>
-          <w:sz w:val="30"/>
-          <w:szCs w:val="30"/>
-        </w:rPr>
-      </w:pPr>
-      <w:r>
-        <w:rPr>
-          <w:rFonts w:ascii="Times New Roman" w:hAnsi="Times New Roman" w:cs="Times New Roman"/>
-          <w:sz w:val="30"/>
-          <w:szCs w:val="30"/>
-        </w:rPr>
-        <w:t>Doctors should be able to give diagnosis and prescriptions.</w:t>
+          <w:sz w:val="30"/>
+          <w:szCs w:val="30"/>
+        </w:rPr>
+      </w:pPr>
+      <w:r>
+        <w:rPr>
+          <w:rFonts w:ascii="Times New Roman" w:hAnsi="Times New Roman" w:cs="Times New Roman"/>
+          <w:sz w:val="30"/>
+          <w:szCs w:val="30"/>
+        </w:rPr>
+        <w:t>Doctors should be able access patient history and profile</w:t>
+      </w:r>
+      <w:r>
+        <w:rPr>
+          <w:rFonts w:ascii="Times New Roman" w:hAnsi="Times New Roman" w:cs="Times New Roman"/>
+          <w:sz w:val="30"/>
+          <w:szCs w:val="30"/>
+        </w:rPr>
+        <w:t>, and add to patient history.</w:t>
       </w:r>
     </w:p>
     <w:p>
@@ -805,8 +803,45 @@
           <w:sz w:val="30"/>
           <w:szCs w:val="30"/>
         </w:rPr>
+        <w:t>Doctors should be able to give diagnosis and prescriptions.</w:t>
+      </w:r>
+    </w:p>
+    <w:p>
+      <w:pPr>
+        <w:pStyle w:val="ListParagraph"/>
+        <w:numPr>
+          <w:ilvl w:val="0"/>
+          <w:numId w:val="1"/>
+        </w:numPr>
+        <w:ind w:left="643"/>
+        <w:rPr>
+          <w:rFonts w:ascii="Times New Roman" w:hAnsi="Times New Roman" w:cs="Times New Roman"/>
+          <w:b/>
+          <w:bCs/>
+          <w:sz w:val="30"/>
+          <w:szCs w:val="30"/>
+        </w:rPr>
+      </w:pPr>
+      <w:r>
+        <w:rPr>
+          <w:rFonts w:ascii="Times New Roman" w:hAnsi="Times New Roman" w:cs="Times New Roman"/>
+          <w:sz w:val="30"/>
+          <w:szCs w:val="30"/>
+        </w:rPr>
         <w:t>Patients should be able to see complete diagnosis, prescriptions and medical history.</w:t>
       </w:r>
+    </w:p>
+    <w:p>
+      <w:pPr>
+        <w:rPr>
+          <w:rFonts w:ascii="Times New Roman" w:hAnsi="Times New Roman" w:cs="Times New Roman"/>
+          <w:b/>
+          <w:bCs/>
+          <w:sz w:val="30"/>
+          <w:szCs w:val="30"/>
+          <w:u w:val="single"/>
+        </w:rPr>
+      </w:pPr>
     </w:p>
     <w:p>
       <w:pPr>
@@ -831,18 +866,18 @@
         </w:rPr>
         <w:lastRenderedPageBreak/>
         <w:drawing>
-          <wp:anchor distT="0" distB="0" distL="114300" distR="114300" simplePos="0" relativeHeight="251660288" behindDoc="0" locked="0" layoutInCell="1" allowOverlap="1" wp14:anchorId="24FDDED3" wp14:editId="29666955">
+          <wp:anchor distT="0" distB="0" distL="114300" distR="114300" simplePos="0" relativeHeight="251660288" behindDoc="0" locked="0" layoutInCell="1" allowOverlap="1" wp14:anchorId="499078E6" wp14:editId="5A0D1530">
             <wp:simplePos x="0" y="0"/>
             <wp:positionH relativeFrom="margin">
-              <wp:align>right</wp:align>
+              <wp:posOffset>-279070</wp:posOffset>
             </wp:positionH>
             <wp:positionV relativeFrom="paragraph">
-              <wp:posOffset>254635</wp:posOffset>
+              <wp:posOffset>349308</wp:posOffset>
             </wp:positionV>
-            <wp:extent cx="9781540" cy="6379210"/>
-            <wp:effectExtent l="0" t="0" r="0" b="2540"/>
+            <wp:extent cx="10389834" cy="6293922"/>
+            <wp:effectExtent l="0" t="0" r="0" b="0"/>
             <wp:wrapSquare wrapText="bothSides"/>
-            <wp:docPr id="3" name="Picture 3"/>
+            <wp:docPr id="1" name="Picture 1"/>
             <wp:cNvGraphicFramePr>
               <a:graphicFrameLocks xmlns:a="http://schemas.openxmlformats.org/drawingml/2006/main" noChangeAspect="1"/>
             </wp:cNvGraphicFramePr>
@@ -850,7 +885,7 @@
               <a:graphicData uri="http://schemas.openxmlformats.org/drawingml/2006/picture">
                 <pic:pic xmlns:pic="http://schemas.openxmlformats.org/drawingml/2006/picture">
                   <pic:nvPicPr>
-                    <pic:cNvPr id="3" name="Picture 3"/>
+                    <pic:cNvPr id="1" name="Picture 1"/>
                     <pic:cNvPicPr/>
                   </pic:nvPicPr>
                   <pic:blipFill>
@@ -868,7 +903,7 @@
                   <pic:spPr>
                     <a:xfrm>
                       <a:off x="0" y="0"/>
-                      <a:ext cx="9790590" cy="6385437"/>
+                      <a:ext cx="10400629" cy="6300461"/>
                     </a:xfrm>
                     <a:prstGeom prst="rect">
                       <a:avLst/>
@@ -932,18 +967,26 @@
         </w:rPr>
         <w:lastRenderedPageBreak/>
         <w:drawing>
-          <wp:anchor distT="0" distB="0" distL="114300" distR="114300" simplePos="0" relativeHeight="251659264" behindDoc="0" locked="0" layoutInCell="1" allowOverlap="1" wp14:anchorId="701592B3" wp14:editId="6611C154">
+          <wp:anchor distT="0" distB="0" distL="114300" distR="114300" simplePos="0" relativeHeight="251661312" behindDoc="1" locked="0" layoutInCell="1" allowOverlap="1" wp14:anchorId="60AD5DBA" wp14:editId="7EE6F8A9">
             <wp:simplePos x="0" y="0"/>
             <wp:positionH relativeFrom="margin">
               <wp:align>left</wp:align>
             </wp:positionH>
             <wp:positionV relativeFrom="paragraph">
-              <wp:posOffset>261044</wp:posOffset>
+              <wp:posOffset>318316</wp:posOffset>
             </wp:positionV>
-            <wp:extent cx="10013221" cy="6379535"/>
-            <wp:effectExtent l="0" t="0" r="7620" b="2540"/>
-            <wp:wrapSquare wrapText="bothSides"/>
-            <wp:docPr id="2" name="Picture 2"/>
+            <wp:extent cx="9867472" cy="6318234"/>
+            <wp:effectExtent l="0" t="0" r="635" b="6985"/>
+            <wp:wrapTight wrapText="bothSides">
+              <wp:wrapPolygon edited="0">
+                <wp:start x="0" y="0"/>
+                <wp:lineTo x="0" y="21559"/>
+                <wp:lineTo x="21560" y="21559"/>
+                <wp:lineTo x="21560" y="0"/>
+                <wp:lineTo x="0" y="0"/>
+              </wp:wrapPolygon>
+            </wp:wrapTight>
+            <wp:docPr id="4" name="Picture 4"/>
             <wp:cNvGraphicFramePr>
               <a:graphicFrameLocks xmlns:a="http://schemas.openxmlformats.org/drawingml/2006/main" noChangeAspect="1"/>
             </wp:cNvGraphicFramePr>
@@ -951,7 +994,7 @@
               <a:graphicData uri="http://schemas.openxmlformats.org/drawingml/2006/picture">
                 <pic:pic xmlns:pic="http://schemas.openxmlformats.org/drawingml/2006/picture">
                   <pic:nvPicPr>
-                    <pic:cNvPr id="2" name="Picture 2"/>
+                    <pic:cNvPr id="4" name="Picture 4"/>
                     <pic:cNvPicPr/>
                   </pic:nvPicPr>
                   <pic:blipFill>
@@ -969,7 +1012,7 @@
                   <pic:spPr>
                     <a:xfrm>
                       <a:off x="0" y="0"/>
-                      <a:ext cx="10013221" cy="6379535"/>
+                      <a:ext cx="9867472" cy="6318234"/>
                     </a:xfrm>
                     <a:prstGeom prst="rect">
                       <a:avLst/>
@@ -1048,7 +1091,6 @@
           <w:szCs w:val="30"/>
         </w:rPr>
       </w:pPr>
-      <w:proofErr w:type="gramStart"/>
       <w:r>
         <w:rPr>
           <w:rFonts w:ascii="Times New Roman" w:hAnsi="Times New Roman" w:cs="Times New Roman"/>
@@ -1068,7 +1110,6 @@
         </w:rPr>
         <w:t xml:space="preserve"> :</w:t>
       </w:r>
-      <w:proofErr w:type="gramEnd"/>
     </w:p>
     <w:p>
       <w:pPr>
@@ -1170,15 +1211,7 @@
           <w:sz w:val="30"/>
           <w:szCs w:val="30"/>
         </w:rPr>
-        <w:t xml:space="preserve">Email -&gt; </w:t>
-      </w:r>
-      <w:r>
-        <w:rPr>
-          <w:rFonts w:ascii="Times New Roman" w:hAnsi="Times New Roman" w:cs="Times New Roman"/>
-          <w:sz w:val="30"/>
-          <w:szCs w:val="30"/>
-        </w:rPr>
-        <w:t>Name</w:t>
+        <w:t>Email -&gt; Name</w:t>
       </w:r>
     </w:p>
     <w:p>
@@ -1201,15 +1234,7 @@
           <w:sz w:val="30"/>
           <w:szCs w:val="30"/>
         </w:rPr>
-        <w:t xml:space="preserve">Email -&gt; </w:t>
-      </w:r>
-      <w:r>
-        <w:rPr>
-          <w:rFonts w:ascii="Times New Roman" w:hAnsi="Times New Roman" w:cs="Times New Roman"/>
-          <w:sz w:val="30"/>
-          <w:szCs w:val="30"/>
-        </w:rPr>
-        <w:t>Address</w:t>
+        <w:t>Email -&gt; Address</w:t>
       </w:r>
     </w:p>
     <w:p>
@@ -1232,15 +1257,7 @@
           <w:sz w:val="30"/>
           <w:szCs w:val="30"/>
         </w:rPr>
-        <w:t xml:space="preserve">Email -&gt; </w:t>
-      </w:r>
-      <w:r>
-        <w:rPr>
-          <w:rFonts w:ascii="Times New Roman" w:hAnsi="Times New Roman" w:cs="Times New Roman"/>
-          <w:sz w:val="30"/>
-          <w:szCs w:val="30"/>
-        </w:rPr>
-        <w:t>Gender</w:t>
+        <w:t>Email -&gt; Gender</w:t>
       </w:r>
     </w:p>
     <w:p>
@@ -1350,18 +1367,7 @@
           <w:sz w:val="30"/>
           <w:szCs w:val="30"/>
         </w:rPr>
-        <w:t xml:space="preserve">Medical </w:t>
-      </w:r>
-      <w:proofErr w:type="gramStart"/>
-      <w:r>
-        <w:rPr>
-          <w:rFonts w:ascii="Times New Roman" w:hAnsi="Times New Roman" w:cs="Times New Roman"/>
-          <w:b/>
-          <w:bCs/>
-          <w:sz w:val="30"/>
-          <w:szCs w:val="30"/>
-        </w:rPr>
-        <w:t>History</w:t>
+        <w:t>Medical History</w:t>
       </w:r>
       <w:r>
         <w:rPr>
@@ -1381,7 +1387,6 @@
         </w:rPr>
         <w:t>:</w:t>
       </w:r>
-      <w:proofErr w:type="gramEnd"/>
     </w:p>
     <w:p>
       <w:pPr>
@@ -1460,15 +1465,7 @@
           <w:sz w:val="30"/>
           <w:szCs w:val="30"/>
         </w:rPr>
-        <w:t>id</w:t>
-      </w:r>
-      <w:r>
-        <w:rPr>
-          <w:rFonts w:ascii="Times New Roman" w:hAnsi="Times New Roman" w:cs="Times New Roman"/>
-          <w:sz w:val="30"/>
-          <w:szCs w:val="30"/>
-        </w:rPr>
-        <w:t xml:space="preserve"> -&gt; Password</w:t>
+        <w:t>id -&gt; Password</w:t>
       </w:r>
     </w:p>
     <w:p>
@@ -1491,23 +1488,7 @@
           <w:sz w:val="30"/>
           <w:szCs w:val="30"/>
         </w:rPr>
-        <w:t>id</w:t>
-      </w:r>
-      <w:r>
-        <w:rPr>
-          <w:rFonts w:ascii="Times New Roman" w:hAnsi="Times New Roman" w:cs="Times New Roman"/>
-          <w:sz w:val="30"/>
-          <w:szCs w:val="30"/>
-        </w:rPr>
-        <w:t xml:space="preserve"> -&gt; </w:t>
-      </w:r>
-      <w:r>
-        <w:rPr>
-          <w:rFonts w:ascii="Times New Roman" w:hAnsi="Times New Roman" w:cs="Times New Roman"/>
-          <w:sz w:val="30"/>
-          <w:szCs w:val="30"/>
-        </w:rPr>
-        <w:t>Date</w:t>
+        <w:t>id -&gt; Date</w:t>
       </w:r>
     </w:p>
     <w:p>
@@ -1530,23 +1511,7 @@
           <w:sz w:val="30"/>
           <w:szCs w:val="30"/>
         </w:rPr>
-        <w:t>id</w:t>
-      </w:r>
-      <w:r>
-        <w:rPr>
-          <w:rFonts w:ascii="Times New Roman" w:hAnsi="Times New Roman" w:cs="Times New Roman"/>
-          <w:sz w:val="30"/>
-          <w:szCs w:val="30"/>
-        </w:rPr>
-        <w:t xml:space="preserve"> -&gt; </w:t>
-      </w:r>
-      <w:r>
-        <w:rPr>
-          <w:rFonts w:ascii="Times New Roman" w:hAnsi="Times New Roman" w:cs="Times New Roman"/>
-          <w:sz w:val="30"/>
-          <w:szCs w:val="30"/>
-        </w:rPr>
-        <w:t>Conditions</w:t>
+        <w:t>id -&gt; Conditions</w:t>
       </w:r>
     </w:p>
     <w:p>
@@ -1569,23 +1534,7 @@
           <w:sz w:val="30"/>
           <w:szCs w:val="30"/>
         </w:rPr>
-        <w:t>id</w:t>
-      </w:r>
-      <w:r>
-        <w:rPr>
-          <w:rFonts w:ascii="Times New Roman" w:hAnsi="Times New Roman" w:cs="Times New Roman"/>
-          <w:sz w:val="30"/>
-          <w:szCs w:val="30"/>
-        </w:rPr>
-        <w:t xml:space="preserve"> -&gt; </w:t>
-      </w:r>
-      <w:r>
-        <w:rPr>
-          <w:rFonts w:ascii="Times New Roman" w:hAnsi="Times New Roman" w:cs="Times New Roman"/>
-          <w:sz w:val="30"/>
-          <w:szCs w:val="30"/>
-        </w:rPr>
-        <w:t>Surgeries</w:t>
+        <w:t>id -&gt; Surgeries</w:t>
       </w:r>
     </w:p>
     <w:p>
@@ -1684,7 +1633,6 @@
           <w:szCs w:val="30"/>
         </w:rPr>
       </w:pPr>
-      <w:proofErr w:type="gramStart"/>
       <w:r>
         <w:rPr>
           <w:rFonts w:ascii="Times New Roman" w:hAnsi="Times New Roman" w:cs="Times New Roman"/>
@@ -1714,7 +1662,6 @@
         </w:rPr>
         <w:t>:</w:t>
       </w:r>
-      <w:proofErr w:type="gramEnd"/>
     </w:p>
     <w:p>
       <w:pPr>
@@ -1751,55 +1698,7 @@
           <w:sz w:val="30"/>
           <w:szCs w:val="30"/>
         </w:rPr>
-        <w:t xml:space="preserve">, </w:t>
-      </w:r>
-      <w:r>
-        <w:rPr>
-          <w:rFonts w:ascii="Times New Roman" w:hAnsi="Times New Roman" w:cs="Times New Roman"/>
-          <w:sz w:val="30"/>
-          <w:szCs w:val="30"/>
-        </w:rPr>
-        <w:t>gender</w:t>
-      </w:r>
-      <w:r>
-        <w:rPr>
-          <w:rFonts w:ascii="Times New Roman" w:hAnsi="Times New Roman" w:cs="Times New Roman"/>
-          <w:sz w:val="30"/>
-          <w:szCs w:val="30"/>
-        </w:rPr>
-        <w:t xml:space="preserve">, </w:t>
-      </w:r>
-      <w:r>
-        <w:rPr>
-          <w:rFonts w:ascii="Times New Roman" w:hAnsi="Times New Roman" w:cs="Times New Roman"/>
-          <w:sz w:val="30"/>
-          <w:szCs w:val="30"/>
-        </w:rPr>
-        <w:t>password</w:t>
-      </w:r>
-      <w:r>
-        <w:rPr>
-          <w:rFonts w:ascii="Times New Roman" w:hAnsi="Times New Roman" w:cs="Times New Roman"/>
-          <w:sz w:val="30"/>
-          <w:szCs w:val="30"/>
-        </w:rPr>
-        <w:t xml:space="preserve">, </w:t>
-      </w:r>
-      <w:r>
-        <w:rPr>
-          <w:rFonts w:ascii="Times New Roman" w:hAnsi="Times New Roman" w:cs="Times New Roman"/>
-          <w:sz w:val="30"/>
-          <w:szCs w:val="30"/>
-        </w:rPr>
-        <w:t>name</w:t>
-      </w:r>
-      <w:r>
-        <w:rPr>
-          <w:rFonts w:ascii="Times New Roman" w:hAnsi="Times New Roman" w:cs="Times New Roman"/>
-          <w:sz w:val="30"/>
-          <w:szCs w:val="30"/>
-        </w:rPr>
-        <w:t>)</w:t>
+        <w:t>, gender, password, name)</w:t>
       </w:r>
     </w:p>
     <w:p>
@@ -1880,23 +1779,7 @@
           <w:sz w:val="30"/>
           <w:szCs w:val="30"/>
         </w:rPr>
-        <w:t>email</w:t>
-      </w:r>
-      <w:r>
-        <w:rPr>
-          <w:rFonts w:ascii="Times New Roman" w:hAnsi="Times New Roman" w:cs="Times New Roman"/>
-          <w:sz w:val="30"/>
-          <w:szCs w:val="30"/>
-        </w:rPr>
-        <w:t xml:space="preserve"> -&gt; </w:t>
-      </w:r>
-      <w:r>
-        <w:rPr>
-          <w:rFonts w:ascii="Times New Roman" w:hAnsi="Times New Roman" w:cs="Times New Roman"/>
-          <w:sz w:val="30"/>
-          <w:szCs w:val="30"/>
-        </w:rPr>
-        <w:t>password</w:t>
+        <w:t>email -&gt; password</w:t>
       </w:r>
     </w:p>
     <w:p>
@@ -1919,23 +1802,7 @@
           <w:sz w:val="30"/>
           <w:szCs w:val="30"/>
         </w:rPr>
-        <w:t>email</w:t>
-      </w:r>
-      <w:r>
-        <w:rPr>
-          <w:rFonts w:ascii="Times New Roman" w:hAnsi="Times New Roman" w:cs="Times New Roman"/>
-          <w:sz w:val="30"/>
-          <w:szCs w:val="30"/>
-        </w:rPr>
-        <w:t xml:space="preserve"> -&gt; </w:t>
-      </w:r>
-      <w:r>
-        <w:rPr>
-          <w:rFonts w:ascii="Times New Roman" w:hAnsi="Times New Roman" w:cs="Times New Roman"/>
-          <w:sz w:val="30"/>
-          <w:szCs w:val="30"/>
-        </w:rPr>
-        <w:t>name</w:t>
+        <w:t>email -&gt; name</w:t>
       </w:r>
     </w:p>
     <w:p>
@@ -1954,23 +1821,7 @@
           <w:sz w:val="30"/>
           <w:szCs w:val="30"/>
         </w:rPr>
-        <w:t>Ta</w:t>
-      </w:r>
-      <w:r>
-        <w:rPr>
-          <w:rFonts w:ascii="Times New Roman" w:hAnsi="Times New Roman" w:cs="Times New Roman"/>
-          <w:sz w:val="30"/>
-          <w:szCs w:val="30"/>
-        </w:rPr>
-        <w:t xml:space="preserve">ble is </w:t>
-      </w:r>
-      <w:r>
-        <w:rPr>
-          <w:rFonts w:ascii="Times New Roman" w:hAnsi="Times New Roman" w:cs="Times New Roman"/>
-          <w:sz w:val="30"/>
-          <w:szCs w:val="30"/>
-        </w:rPr>
-        <w:t>in 1NF since all attributes are atomic.</w:t>
+        <w:t>Table is in 1NF since all attributes are atomic.</w:t>
       </w:r>
     </w:p>
     <w:p>
@@ -2018,6 +1869,45 @@
         </w:rPr>
         <w:t>Table is in 3NF due to absence of any transitive dependency.</w:t>
       </w:r>
+    </w:p>
+    <w:p>
+      <w:pPr>
+        <w:pStyle w:val="ListParagraph"/>
+        <w:spacing w:line="240" w:lineRule="auto"/>
+        <w:rPr>
+          <w:rFonts w:ascii="Times New Roman" w:hAnsi="Times New Roman" w:cs="Times New Roman"/>
+          <w:b/>
+          <w:bCs/>
+          <w:sz w:val="30"/>
+          <w:szCs w:val="30"/>
+        </w:rPr>
+      </w:pPr>
+    </w:p>
+    <w:p>
+      <w:pPr>
+        <w:pStyle w:val="ListParagraph"/>
+        <w:spacing w:line="240" w:lineRule="auto"/>
+        <w:rPr>
+          <w:rFonts w:ascii="Times New Roman" w:hAnsi="Times New Roman" w:cs="Times New Roman"/>
+          <w:b/>
+          <w:bCs/>
+          <w:sz w:val="30"/>
+          <w:szCs w:val="30"/>
+        </w:rPr>
+      </w:pPr>
+    </w:p>
+    <w:p>
+      <w:pPr>
+        <w:pStyle w:val="ListParagraph"/>
+        <w:spacing w:line="240" w:lineRule="auto"/>
+        <w:rPr>
+          <w:rFonts w:ascii="Times New Roman" w:hAnsi="Times New Roman" w:cs="Times New Roman"/>
+          <w:b/>
+          <w:bCs/>
+          <w:sz w:val="30"/>
+          <w:szCs w:val="30"/>
+        </w:rPr>
+      </w:pPr>
     </w:p>
     <w:p>
       <w:pPr>
@@ -2043,7 +1933,7 @@
           <w:sz w:val="30"/>
           <w:szCs w:val="30"/>
         </w:rPr>
-        <w:t>Building:</w:t>
+        <w:t>Appointment:</w:t>
       </w:r>
     </w:p>
     <w:p>
@@ -2073,31 +1963,15 @@
           <w:szCs w:val="30"/>
           <w:u w:val="single"/>
         </w:rPr>
-        <w:t>name</w:t>
-      </w:r>
-      <w:r>
-        <w:rPr>
-          <w:rFonts w:ascii="Times New Roman" w:hAnsi="Times New Roman" w:cs="Times New Roman"/>
-          <w:sz w:val="30"/>
-          <w:szCs w:val="30"/>
-        </w:rPr>
-        <w:t xml:space="preserve">, </w:t>
-      </w:r>
-      <w:r>
-        <w:rPr>
-          <w:rFonts w:ascii="Times New Roman" w:hAnsi="Times New Roman" w:cs="Times New Roman"/>
-          <w:sz w:val="30"/>
-          <w:szCs w:val="30"/>
-        </w:rPr>
-        <w:t>address</w:t>
-      </w:r>
-      <w:r>
-        <w:rPr>
-          <w:rFonts w:ascii="Times New Roman" w:hAnsi="Times New Roman" w:cs="Times New Roman"/>
-          <w:sz w:val="30"/>
-          <w:szCs w:val="30"/>
-        </w:rPr>
-        <w:t>)</w:t>
+        <w:t>id</w:t>
+      </w:r>
+      <w:r>
+        <w:rPr>
+          <w:rFonts w:ascii="Times New Roman" w:hAnsi="Times New Roman" w:cs="Times New Roman"/>
+          <w:sz w:val="30"/>
+          <w:szCs w:val="30"/>
+        </w:rPr>
+        <w:t>, date, start time, end time, status)</w:t>
       </w:r>
     </w:p>
     <w:p>
@@ -2124,7 +1998,7 @@
         <w:pStyle w:val="ListParagraph"/>
         <w:numPr>
           <w:ilvl w:val="0"/>
-          <w:numId w:val="10"/>
+          <w:numId w:val="12"/>
         </w:numPr>
         <w:spacing w:line="240" w:lineRule="auto"/>
         <w:rPr>
@@ -2139,7 +2013,7 @@
           <w:sz w:val="30"/>
           <w:szCs w:val="30"/>
         </w:rPr>
-        <w:t>email -&gt; gender</w:t>
+        <w:t>id -&gt; date</w:t>
       </w:r>
     </w:p>
     <w:p>
@@ -2147,7 +2021,7 @@
         <w:pStyle w:val="ListParagraph"/>
         <w:numPr>
           <w:ilvl w:val="0"/>
-          <w:numId w:val="10"/>
+          <w:numId w:val="12"/>
         </w:numPr>
         <w:spacing w:line="240" w:lineRule="auto"/>
         <w:rPr>
@@ -2162,7 +2036,7 @@
           <w:sz w:val="30"/>
           <w:szCs w:val="30"/>
         </w:rPr>
-        <w:t>email -&gt; password</w:t>
+        <w:t>id -&gt; start time</w:t>
       </w:r>
     </w:p>
     <w:p>
@@ -2170,7 +2044,7 @@
         <w:pStyle w:val="ListParagraph"/>
         <w:numPr>
           <w:ilvl w:val="0"/>
-          <w:numId w:val="10"/>
+          <w:numId w:val="12"/>
         </w:numPr>
         <w:spacing w:line="240" w:lineRule="auto"/>
         <w:rPr>
@@ -2185,7 +2059,30 @@
           <w:sz w:val="30"/>
           <w:szCs w:val="30"/>
         </w:rPr>
-        <w:t>email -&gt; name</w:t>
+        <w:t>id -&gt; end time</w:t>
+      </w:r>
+    </w:p>
+    <w:p>
+      <w:pPr>
+        <w:pStyle w:val="ListParagraph"/>
+        <w:numPr>
+          <w:ilvl w:val="0"/>
+          <w:numId w:val="12"/>
+        </w:numPr>
+        <w:spacing w:line="240" w:lineRule="auto"/>
+        <w:rPr>
+          <w:rFonts w:ascii="Times New Roman" w:hAnsi="Times New Roman" w:cs="Times New Roman"/>
+          <w:sz w:val="30"/>
+          <w:szCs w:val="30"/>
+        </w:rPr>
+      </w:pPr>
+      <w:r>
+        <w:rPr>
+          <w:rFonts w:ascii="Times New Roman" w:hAnsi="Times New Roman" w:cs="Times New Roman"/>
+          <w:sz w:val="30"/>
+          <w:szCs w:val="30"/>
+        </w:rPr>
+        <w:t>id -&gt; status</w:t>
       </w:r>
     </w:p>
     <w:p>
@@ -2244,6 +2141,44 @@
         </w:rPr>
         <w:t>Table is in 3NF due to absence of any transitive dependency.</w:t>
       </w:r>
+    </w:p>
+    <w:p>
+      <w:pPr>
+        <w:pStyle w:val="ListParagraph"/>
+        <w:spacing w:line="240" w:lineRule="auto"/>
+        <w:rPr>
+          <w:rFonts w:ascii="Times New Roman" w:hAnsi="Times New Roman" w:cs="Times New Roman"/>
+          <w:b/>
+          <w:bCs/>
+          <w:sz w:val="30"/>
+          <w:szCs w:val="30"/>
+        </w:rPr>
+      </w:pPr>
+    </w:p>
+    <w:p>
+      <w:pPr>
+        <w:pStyle w:val="ListParagraph"/>
+        <w:spacing w:line="240" w:lineRule="auto"/>
+        <w:rPr>
+          <w:rFonts w:ascii="Times New Roman" w:hAnsi="Times New Roman" w:cs="Times New Roman"/>
+          <w:b/>
+          <w:bCs/>
+          <w:sz w:val="30"/>
+          <w:szCs w:val="30"/>
+        </w:rPr>
+      </w:pPr>
+    </w:p>
+    <w:p>
+      <w:pPr>
+        <w:spacing w:line="240" w:lineRule="auto"/>
+        <w:rPr>
+          <w:rFonts w:ascii="Times New Roman" w:hAnsi="Times New Roman" w:cs="Times New Roman"/>
+          <w:b/>
+          <w:bCs/>
+          <w:sz w:val="30"/>
+          <w:szCs w:val="30"/>
+        </w:rPr>
+      </w:pPr>
     </w:p>
     <w:p>
       <w:pPr>
@@ -2261,16 +2196,19 @@
           <w:szCs w:val="30"/>
         </w:rPr>
       </w:pPr>
-      <w:r>
-        <w:rPr>
-          <w:rFonts w:ascii="Times New Roman" w:hAnsi="Times New Roman" w:cs="Times New Roman"/>
-          <w:b/>
-          <w:bCs/>
-          <w:sz w:val="30"/>
-          <w:szCs w:val="30"/>
-        </w:rPr>
-        <w:t>Room</w:t>
-      </w:r>
+      <w:proofErr w:type="spellStart"/>
+      <w:r>
+        <w:rPr>
+          <w:rFonts w:ascii="Times New Roman" w:hAnsi="Times New Roman" w:cs="Times New Roman"/>
+          <w:b/>
+          <w:bCs/>
+          <w:sz w:val="30"/>
+          <w:szCs w:val="30"/>
+        </w:rPr>
+        <w:lastRenderedPageBreak/>
+        <w:t>PatientsAttendAppointments</w:t>
+      </w:r>
+      <w:proofErr w:type="spellEnd"/>
       <w:r>
         <w:rPr>
           <w:rFonts w:ascii="Times New Roman" w:hAnsi="Times New Roman" w:cs="Times New Roman"/>
@@ -2309,45 +2247,15 @@
           <w:szCs w:val="30"/>
           <w:u w:val="single"/>
         </w:rPr>
-        <w:t>Room No</w:t>
-      </w:r>
-      <w:r>
-        <w:rPr>
-          <w:rFonts w:ascii="Times New Roman" w:hAnsi="Times New Roman" w:cs="Times New Roman"/>
-          <w:b/>
-          <w:bCs/>
-          <w:sz w:val="30"/>
-          <w:szCs w:val="30"/>
-          <w:u w:val="single"/>
-        </w:rPr>
-        <w:t xml:space="preserve">, </w:t>
-      </w:r>
-      <w:r>
-        <w:rPr>
-          <w:rFonts w:ascii="Times New Roman" w:hAnsi="Times New Roman" w:cs="Times New Roman"/>
-          <w:b/>
-          <w:bCs/>
-          <w:sz w:val="30"/>
-          <w:szCs w:val="30"/>
-          <w:u w:val="single"/>
-        </w:rPr>
-        <w:t>floor, building</w:t>
-      </w:r>
-      <w:r>
-        <w:rPr>
-          <w:rFonts w:ascii="Times New Roman" w:hAnsi="Times New Roman" w:cs="Times New Roman"/>
-          <w:sz w:val="30"/>
-          <w:szCs w:val="30"/>
-        </w:rPr>
-        <w:t>, status</w:t>
-      </w:r>
-      <w:r>
-        <w:rPr>
-          <w:rFonts w:ascii="Times New Roman" w:hAnsi="Times New Roman" w:cs="Times New Roman"/>
-          <w:sz w:val="30"/>
-          <w:szCs w:val="30"/>
-        </w:rPr>
-        <w:t>)</w:t>
+        <w:t>patient, appointment</w:t>
+      </w:r>
+      <w:r>
+        <w:rPr>
+          <w:rFonts w:ascii="Times New Roman" w:hAnsi="Times New Roman" w:cs="Times New Roman"/>
+          <w:sz w:val="30"/>
+          <w:szCs w:val="30"/>
+        </w:rPr>
+        <w:t>, concerns, symptoms)</w:t>
       </w:r>
     </w:p>
     <w:p>
@@ -2374,7 +2282,7 @@
         <w:pStyle w:val="ListParagraph"/>
         <w:numPr>
           <w:ilvl w:val="0"/>
-          <w:numId w:val="11"/>
+          <w:numId w:val="13"/>
         </w:numPr>
         <w:spacing w:line="240" w:lineRule="auto"/>
         <w:rPr>
@@ -2389,7 +2297,7 @@
           <w:sz w:val="30"/>
           <w:szCs w:val="30"/>
         </w:rPr>
-        <w:t>(Room No, floor, building)</w:t>
+        <w:t>(patient, appointment)</w:t>
       </w:r>
       <w:r>
         <w:rPr>
@@ -2405,7 +2313,7 @@
           <w:sz w:val="30"/>
           <w:szCs w:val="30"/>
         </w:rPr>
-        <w:t>status</w:t>
+        <w:t>concerns</w:t>
       </w:r>
     </w:p>
     <w:p>
@@ -2413,7 +2321,7 @@
         <w:pStyle w:val="ListParagraph"/>
         <w:numPr>
           <w:ilvl w:val="0"/>
-          <w:numId w:val="11"/>
+          <w:numId w:val="13"/>
         </w:numPr>
         <w:spacing w:line="240" w:lineRule="auto"/>
         <w:rPr>
@@ -2428,54 +2336,7 @@
           <w:sz w:val="30"/>
           <w:szCs w:val="30"/>
         </w:rPr>
-        <w:t>(Room No, floor) forms discriminator of the Weak Entity Set.</w:t>
-      </w:r>
-    </w:p>
-    <w:p>
-      <w:pPr>
-        <w:pStyle w:val="ListParagraph"/>
-        <w:numPr>
-          <w:ilvl w:val="0"/>
-          <w:numId w:val="11"/>
-        </w:numPr>
-        <w:spacing w:line="240" w:lineRule="auto"/>
-        <w:rPr>
-          <w:rFonts w:ascii="Times New Roman" w:hAnsi="Times New Roman" w:cs="Times New Roman"/>
-          <w:sz w:val="30"/>
-          <w:szCs w:val="30"/>
-        </w:rPr>
-      </w:pPr>
-      <w:r>
-        <w:rPr>
-          <w:rFonts w:ascii="Times New Roman" w:hAnsi="Times New Roman" w:cs="Times New Roman"/>
-          <w:sz w:val="30"/>
-          <w:szCs w:val="30"/>
-        </w:rPr>
-        <w:t>(Room No, floor</w:t>
-      </w:r>
-      <w:r>
-        <w:rPr>
-          <w:rFonts w:ascii="Times New Roman" w:hAnsi="Times New Roman" w:cs="Times New Roman"/>
-          <w:sz w:val="30"/>
-          <w:szCs w:val="30"/>
-        </w:rPr>
-        <w:t>, building</w:t>
-      </w:r>
-      <w:r>
-        <w:rPr>
-          <w:rFonts w:ascii="Times New Roman" w:hAnsi="Times New Roman" w:cs="Times New Roman"/>
-          <w:sz w:val="30"/>
-          <w:szCs w:val="30"/>
-        </w:rPr>
-        <w:t>)</w:t>
-      </w:r>
-      <w:r>
-        <w:rPr>
-          <w:rFonts w:ascii="Times New Roman" w:hAnsi="Times New Roman" w:cs="Times New Roman"/>
-          <w:sz w:val="30"/>
-          <w:szCs w:val="30"/>
-        </w:rPr>
-        <w:t xml:space="preserve"> form primary key.</w:t>
+        <w:t>(patient, appointment) -&gt; symptoms</w:t>
       </w:r>
     </w:p>
     <w:p>
@@ -2488,6 +2349,14 @@
           <w:szCs w:val="30"/>
         </w:rPr>
       </w:pPr>
+      <w:r>
+        <w:rPr>
+          <w:rFonts w:ascii="Times New Roman" w:hAnsi="Times New Roman" w:cs="Times New Roman"/>
+          <w:sz w:val="30"/>
+          <w:szCs w:val="30"/>
+        </w:rPr>
+        <w:t>Table is in 1NF since all attributes are atomic.</w:t>
+      </w:r>
     </w:p>
     <w:p>
       <w:pPr>
@@ -2505,8 +2374,7 @@
           <w:sz w:val="30"/>
           <w:szCs w:val="30"/>
         </w:rPr>
-        <w:lastRenderedPageBreak/>
-        <w:t>Table is in 1NF since all attributes are atomic.</w:t>
+        <w:t>Table is in 2NF since there is no partial dependency.</w:t>
       </w:r>
     </w:p>
     <w:p>
@@ -2525,7 +2393,7 @@
           <w:sz w:val="30"/>
           <w:szCs w:val="30"/>
         </w:rPr>
-        <w:t>Table is in 2NF since there is no partial dependency.</w:t>
+        <w:t>Table is in 3NF due to absence of any transitive dependency.</w:t>
       </w:r>
     </w:p>
     <w:p>
@@ -2538,14 +2406,6 @@
           <w:szCs w:val="30"/>
         </w:rPr>
       </w:pPr>
-      <w:r>
-        <w:rPr>
-          <w:rFonts w:ascii="Times New Roman" w:hAnsi="Times New Roman" w:cs="Times New Roman"/>
-          <w:sz w:val="30"/>
-          <w:szCs w:val="30"/>
-        </w:rPr>
-        <w:t>Table is in 3NF due to absence of any transitive dependency.</w:t>
-      </w:r>
     </w:p>
     <w:p>
       <w:pPr>
@@ -2571,7 +2431,7 @@
           <w:sz w:val="30"/>
           <w:szCs w:val="30"/>
         </w:rPr>
-        <w:t>Appointment</w:t>
+        <w:t>Schedule</w:t>
       </w:r>
       <w:r>
         <w:rPr>
@@ -2616,18 +2476,35 @@
       <w:r>
         <w:rPr>
           <w:rFonts w:ascii="Times New Roman" w:hAnsi="Times New Roman" w:cs="Times New Roman"/>
-          <w:sz w:val="30"/>
-          <w:szCs w:val="30"/>
+          <w:b/>
+          <w:bCs/>
+          <w:sz w:val="30"/>
+          <w:szCs w:val="30"/>
+          <w:u w:val="single"/>
         </w:rPr>
         <w:t xml:space="preserve">, </w:t>
       </w:r>
       <w:r>
         <w:rPr>
           <w:rFonts w:ascii="Times New Roman" w:hAnsi="Times New Roman" w:cs="Times New Roman"/>
-          <w:sz w:val="30"/>
-          <w:szCs w:val="30"/>
-        </w:rPr>
-        <w:t>date, start time, end time, status</w:t>
+          <w:b/>
+          <w:bCs/>
+          <w:sz w:val="30"/>
+          <w:szCs w:val="30"/>
+          <w:u w:val="single"/>
+        </w:rPr>
+        <w:t xml:space="preserve">start time, end time, break time, </w:t>
+      </w:r>
+      <w:r>
+        <w:rPr>
+          <w:rFonts w:ascii="Times New Roman" w:hAnsi="Times New Roman" w:cs="Times New Roman"/>
+          <w:b/>
+          <w:bCs/>
+          <w:sz w:val="30"/>
+          <w:szCs w:val="30"/>
+          <w:u w:val="single"/>
+        </w:rPr>
+        <w:t>day</w:t>
       </w:r>
       <w:r>
         <w:rPr>
@@ -2640,165 +2517,6 @@
     </w:p>
     <w:p>
       <w:pPr>
-        <w:pStyle w:val="ListParagraph"/>
-        <w:spacing w:line="240" w:lineRule="auto"/>
-        <w:rPr>
-          <w:rFonts w:ascii="Times New Roman" w:hAnsi="Times New Roman" w:cs="Times New Roman"/>
-          <w:sz w:val="30"/>
-          <w:szCs w:val="30"/>
-        </w:rPr>
-      </w:pPr>
-      <w:r>
-        <w:rPr>
-          <w:rFonts w:ascii="Times New Roman" w:hAnsi="Times New Roman" w:cs="Times New Roman"/>
-          <w:sz w:val="30"/>
-          <w:szCs w:val="30"/>
-        </w:rPr>
-        <w:t>FDs:</w:t>
-      </w:r>
-    </w:p>
-    <w:p>
-      <w:pPr>
-        <w:pStyle w:val="ListParagraph"/>
-        <w:numPr>
-          <w:ilvl w:val="0"/>
-          <w:numId w:val="12"/>
-        </w:numPr>
-        <w:spacing w:line="240" w:lineRule="auto"/>
-        <w:rPr>
-          <w:rFonts w:ascii="Times New Roman" w:hAnsi="Times New Roman" w:cs="Times New Roman"/>
-          <w:sz w:val="30"/>
-          <w:szCs w:val="30"/>
-        </w:rPr>
-      </w:pPr>
-      <w:r>
-        <w:rPr>
-          <w:rFonts w:ascii="Times New Roman" w:hAnsi="Times New Roman" w:cs="Times New Roman"/>
-          <w:sz w:val="30"/>
-          <w:szCs w:val="30"/>
-        </w:rPr>
-        <w:t>id</w:t>
-      </w:r>
-      <w:r>
-        <w:rPr>
-          <w:rFonts w:ascii="Times New Roman" w:hAnsi="Times New Roman" w:cs="Times New Roman"/>
-          <w:sz w:val="30"/>
-          <w:szCs w:val="30"/>
-        </w:rPr>
-        <w:t xml:space="preserve"> -&gt; </w:t>
-      </w:r>
-      <w:r>
-        <w:rPr>
-          <w:rFonts w:ascii="Times New Roman" w:hAnsi="Times New Roman" w:cs="Times New Roman"/>
-          <w:sz w:val="30"/>
-          <w:szCs w:val="30"/>
-        </w:rPr>
-        <w:t>date</w:t>
-      </w:r>
-    </w:p>
-    <w:p>
-      <w:pPr>
-        <w:pStyle w:val="ListParagraph"/>
-        <w:numPr>
-          <w:ilvl w:val="0"/>
-          <w:numId w:val="12"/>
-        </w:numPr>
-        <w:spacing w:line="240" w:lineRule="auto"/>
-        <w:rPr>
-          <w:rFonts w:ascii="Times New Roman" w:hAnsi="Times New Roman" w:cs="Times New Roman"/>
-          <w:sz w:val="30"/>
-          <w:szCs w:val="30"/>
-        </w:rPr>
-      </w:pPr>
-      <w:r>
-        <w:rPr>
-          <w:rFonts w:ascii="Times New Roman" w:hAnsi="Times New Roman" w:cs="Times New Roman"/>
-          <w:sz w:val="30"/>
-          <w:szCs w:val="30"/>
-        </w:rPr>
-        <w:t>id</w:t>
-      </w:r>
-      <w:r>
-        <w:rPr>
-          <w:rFonts w:ascii="Times New Roman" w:hAnsi="Times New Roman" w:cs="Times New Roman"/>
-          <w:sz w:val="30"/>
-          <w:szCs w:val="30"/>
-        </w:rPr>
-        <w:t xml:space="preserve"> -&gt; </w:t>
-      </w:r>
-      <w:r>
-        <w:rPr>
-          <w:rFonts w:ascii="Times New Roman" w:hAnsi="Times New Roman" w:cs="Times New Roman"/>
-          <w:sz w:val="30"/>
-          <w:szCs w:val="30"/>
-        </w:rPr>
-        <w:t>start time</w:t>
-      </w:r>
-    </w:p>
-    <w:p>
-      <w:pPr>
-        <w:pStyle w:val="ListParagraph"/>
-        <w:numPr>
-          <w:ilvl w:val="0"/>
-          <w:numId w:val="12"/>
-        </w:numPr>
-        <w:spacing w:line="240" w:lineRule="auto"/>
-        <w:rPr>
-          <w:rFonts w:ascii="Times New Roman" w:hAnsi="Times New Roman" w:cs="Times New Roman"/>
-          <w:sz w:val="30"/>
-          <w:szCs w:val="30"/>
-        </w:rPr>
-      </w:pPr>
-      <w:r>
-        <w:rPr>
-          <w:rFonts w:ascii="Times New Roman" w:hAnsi="Times New Roman" w:cs="Times New Roman"/>
-          <w:sz w:val="30"/>
-          <w:szCs w:val="30"/>
-        </w:rPr>
-        <w:t>id</w:t>
-      </w:r>
-      <w:r>
-        <w:rPr>
-          <w:rFonts w:ascii="Times New Roman" w:hAnsi="Times New Roman" w:cs="Times New Roman"/>
-          <w:sz w:val="30"/>
-          <w:szCs w:val="30"/>
-        </w:rPr>
-        <w:t xml:space="preserve"> -&gt; </w:t>
-      </w:r>
-      <w:r>
-        <w:rPr>
-          <w:rFonts w:ascii="Times New Roman" w:hAnsi="Times New Roman" w:cs="Times New Roman"/>
-          <w:sz w:val="30"/>
-          <w:szCs w:val="30"/>
-        </w:rPr>
-        <w:t>end time</w:t>
-      </w:r>
-    </w:p>
-    <w:p>
-      <w:pPr>
-        <w:pStyle w:val="ListParagraph"/>
-        <w:numPr>
-          <w:ilvl w:val="0"/>
-          <w:numId w:val="12"/>
-        </w:numPr>
-        <w:spacing w:line="240" w:lineRule="auto"/>
-        <w:rPr>
-          <w:rFonts w:ascii="Times New Roman" w:hAnsi="Times New Roman" w:cs="Times New Roman"/>
-          <w:sz w:val="30"/>
-          <w:szCs w:val="30"/>
-        </w:rPr>
-      </w:pPr>
-      <w:r>
-        <w:rPr>
-          <w:rFonts w:ascii="Times New Roman" w:hAnsi="Times New Roman" w:cs="Times New Roman"/>
-          <w:sz w:val="30"/>
-          <w:szCs w:val="30"/>
-        </w:rPr>
-        <w:t>id -&gt; status</w:t>
-      </w:r>
-    </w:p>
-    <w:p>
-      <w:pPr>
         <w:spacing w:line="240" w:lineRule="auto"/>
         <w:ind w:left="720"/>
         <w:rPr>
@@ -2813,7 +2531,7 @@
           <w:sz w:val="30"/>
           <w:szCs w:val="30"/>
         </w:rPr>
-        <w:t>Table is in 1NF since all attributes are atomic.</w:t>
+        <w:t>Since entire table is the key, it does not have partial and transitive dependencies. It also has atomic attributes.</w:t>
       </w:r>
     </w:p>
     <w:p>
@@ -2832,7 +2550,7 @@
           <w:sz w:val="30"/>
           <w:szCs w:val="30"/>
         </w:rPr>
-        <w:t>Table is in 2NF since there is no partial dependency.</w:t>
+        <w:t>Hence it is in 3NF.</w:t>
       </w:r>
     </w:p>
     <w:p>
@@ -2845,14 +2563,6 @@
           <w:szCs w:val="30"/>
         </w:rPr>
       </w:pPr>
-      <w:r>
-        <w:rPr>
-          <w:rFonts w:ascii="Times New Roman" w:hAnsi="Times New Roman" w:cs="Times New Roman"/>
-          <w:sz w:val="30"/>
-          <w:szCs w:val="30"/>
-        </w:rPr>
-        <w:t>Table is in 3NF due to absence of any transitive dependency.</w:t>
-      </w:r>
     </w:p>
     <w:p>
       <w:pPr>
@@ -2870,18 +2580,16 @@
           <w:szCs w:val="30"/>
         </w:rPr>
       </w:pPr>
-      <w:proofErr w:type="spellStart"/>
-      <w:r>
-        <w:rPr>
-          <w:rFonts w:ascii="Times New Roman" w:hAnsi="Times New Roman" w:cs="Times New Roman"/>
-          <w:b/>
-          <w:bCs/>
-          <w:sz w:val="30"/>
-          <w:szCs w:val="30"/>
-        </w:rPr>
-        <w:t>PatientsAttendAppointments</w:t>
-      </w:r>
-      <w:proofErr w:type="spellEnd"/>
+      <w:r>
+        <w:rPr>
+          <w:rFonts w:ascii="Times New Roman" w:hAnsi="Times New Roman" w:cs="Times New Roman"/>
+          <w:b/>
+          <w:bCs/>
+          <w:sz w:val="30"/>
+          <w:szCs w:val="30"/>
+        </w:rPr>
+        <w:t>PatientsFillHistory</w:t>
+      </w:r>
       <w:r>
         <w:rPr>
           <w:rFonts w:ascii="Times New Roman" w:hAnsi="Times New Roman" w:cs="Times New Roman"/>
@@ -2914,43 +2622,29 @@
       <w:r>
         <w:rPr>
           <w:rFonts w:ascii="Times New Roman" w:hAnsi="Times New Roman" w:cs="Times New Roman"/>
+          <w:sz w:val="30"/>
+          <w:szCs w:val="30"/>
+        </w:rPr>
+        <w:t>Patient</w:t>
+      </w:r>
+      <w:r>
+        <w:rPr>
+          <w:rFonts w:ascii="Times New Roman" w:hAnsi="Times New Roman" w:cs="Times New Roman"/>
+          <w:sz w:val="30"/>
+          <w:szCs w:val="30"/>
+        </w:rPr>
+        <w:t xml:space="preserve">, </w:t>
+      </w:r>
+      <w:r>
+        <w:rPr>
+          <w:rFonts w:ascii="Times New Roman" w:hAnsi="Times New Roman" w:cs="Times New Roman"/>
           <w:b/>
           <w:bCs/>
           <w:sz w:val="30"/>
           <w:szCs w:val="30"/>
           <w:u w:val="single"/>
         </w:rPr>
-        <w:t>patient</w:t>
-      </w:r>
-      <w:r>
-        <w:rPr>
-          <w:rFonts w:ascii="Times New Roman" w:hAnsi="Times New Roman" w:cs="Times New Roman"/>
-          <w:b/>
-          <w:bCs/>
-          <w:sz w:val="30"/>
-          <w:szCs w:val="30"/>
-          <w:u w:val="single"/>
-        </w:rPr>
-        <w:t xml:space="preserve">, </w:t>
-      </w:r>
-      <w:r>
-        <w:rPr>
-          <w:rFonts w:ascii="Times New Roman" w:hAnsi="Times New Roman" w:cs="Times New Roman"/>
-          <w:b/>
-          <w:bCs/>
-          <w:sz w:val="30"/>
-          <w:szCs w:val="30"/>
-          <w:u w:val="single"/>
-        </w:rPr>
-        <w:t>appointment</w:t>
-      </w:r>
-      <w:r>
-        <w:rPr>
-          <w:rFonts w:ascii="Times New Roman" w:hAnsi="Times New Roman" w:cs="Times New Roman"/>
-          <w:sz w:val="30"/>
-          <w:szCs w:val="30"/>
-        </w:rPr>
-        <w:t>, concerns, symptoms</w:t>
+        <w:t>History</w:t>
       </w:r>
       <w:r>
         <w:rPr>
@@ -2985,7 +2679,7 @@
         <w:pStyle w:val="ListParagraph"/>
         <w:numPr>
           <w:ilvl w:val="0"/>
-          <w:numId w:val="13"/>
+          <w:numId w:val="14"/>
         </w:numPr>
         <w:spacing w:line="240" w:lineRule="auto"/>
         <w:rPr>
@@ -3000,7 +2694,7 @@
           <w:sz w:val="30"/>
           <w:szCs w:val="30"/>
         </w:rPr>
-        <w:t>(patient, appointment)</w:t>
+        <w:t>History</w:t>
       </w:r>
       <w:r>
         <w:rPr>
@@ -3016,38 +2710,7 @@
           <w:sz w:val="30"/>
           <w:szCs w:val="30"/>
         </w:rPr>
-        <w:t>concerns</w:t>
-      </w:r>
-    </w:p>
-    <w:p>
-      <w:pPr>
-        <w:pStyle w:val="ListParagraph"/>
-        <w:numPr>
-          <w:ilvl w:val="0"/>
-          <w:numId w:val="13"/>
-        </w:numPr>
-        <w:spacing w:line="240" w:lineRule="auto"/>
-        <w:rPr>
-          <w:rFonts w:ascii="Times New Roman" w:hAnsi="Times New Roman" w:cs="Times New Roman"/>
-          <w:sz w:val="30"/>
-          <w:szCs w:val="30"/>
-        </w:rPr>
-      </w:pPr>
-      <w:r>
-        <w:rPr>
-          <w:rFonts w:ascii="Times New Roman" w:hAnsi="Times New Roman" w:cs="Times New Roman"/>
-          <w:sz w:val="30"/>
-          <w:szCs w:val="30"/>
-        </w:rPr>
-        <w:t xml:space="preserve">(patient, appointment) -&gt; </w:t>
-      </w:r>
-      <w:r>
-        <w:rPr>
-          <w:rFonts w:ascii="Times New Roman" w:hAnsi="Times New Roman" w:cs="Times New Roman"/>
-          <w:sz w:val="30"/>
-          <w:szCs w:val="30"/>
-        </w:rPr>
-        <w:t>symptoms</w:t>
+        <w:t>Patient</w:t>
       </w:r>
     </w:p>
     <w:p>
@@ -3066,7 +2729,15 @@
           <w:sz w:val="30"/>
           <w:szCs w:val="30"/>
         </w:rPr>
-        <w:t>Table is in 1NF since all attributes are atomic.</w:t>
+        <w:t>Ta</w:t>
+      </w:r>
+      <w:r>
+        <w:rPr>
+          <w:rFonts w:ascii="Times New Roman" w:hAnsi="Times New Roman" w:cs="Times New Roman"/>
+          <w:sz w:val="30"/>
+          <w:szCs w:val="30"/>
+        </w:rPr>
+        <w:t>ble is in 1NF since all attributes are atomic.</w:t>
       </w:r>
     </w:p>
     <w:p>
@@ -3111,19 +2782,7 @@
       <w:pPr>
         <w:pStyle w:val="ListParagraph"/>
         <w:spacing w:line="240" w:lineRule="auto"/>
-        <w:rPr>
-          <w:rFonts w:ascii="Times New Roman" w:hAnsi="Times New Roman" w:cs="Times New Roman"/>
-          <w:b/>
-          <w:bCs/>
-          <w:sz w:val="30"/>
-          <w:szCs w:val="30"/>
-        </w:rPr>
-      </w:pPr>
-    </w:p>
-    <w:p>
-      <w:pPr>
-        <w:spacing w:line="240" w:lineRule="auto"/>
-        <w:ind w:left="360"/>
+        <w:ind w:left="643"/>
         <w:rPr>
           <w:rFonts w:ascii="Times New Roman" w:hAnsi="Times New Roman" w:cs="Times New Roman"/>
           <w:b/>
@@ -3141,6 +2800,7 @@
           <w:numId w:val="3"/>
         </w:numPr>
         <w:spacing w:line="240" w:lineRule="auto"/>
+        <w:ind w:left="643"/>
         <w:rPr>
           <w:rFonts w:ascii="Times New Roman" w:hAnsi="Times New Roman" w:cs="Times New Roman"/>
           <w:b/>
@@ -3158,17 +2818,7 @@
           <w:szCs w:val="30"/>
         </w:rPr>
         <w:lastRenderedPageBreak/>
-        <w:t>Schedule</w:t>
-      </w:r>
-      <w:r>
-        <w:rPr>
-          <w:rFonts w:ascii="Times New Roman" w:hAnsi="Times New Roman" w:cs="Times New Roman"/>
-          <w:b/>
-          <w:bCs/>
-          <w:sz w:val="30"/>
-          <w:szCs w:val="30"/>
-        </w:rPr>
-        <w:t>:</w:t>
+        <w:t>Diagnose:</w:t>
       </w:r>
     </w:p>
     <w:p>
@@ -3198,7 +2848,7 @@
           <w:szCs w:val="30"/>
           <w:u w:val="single"/>
         </w:rPr>
-        <w:t>id</w:t>
+        <w:t>appointment</w:t>
       </w:r>
       <w:r>
         <w:rPr>
@@ -3211,6 +2861,7 @@
         </w:rPr>
         <w:t xml:space="preserve">, </w:t>
       </w:r>
+      <w:proofErr w:type="spellStart"/>
       <w:r>
         <w:rPr>
           <w:rFonts w:ascii="Times New Roman" w:hAnsi="Times New Roman" w:cs="Times New Roman"/>
@@ -3220,7 +2871,7 @@
           <w:szCs w:val="30"/>
           <w:u w:val="single"/>
         </w:rPr>
-        <w:t xml:space="preserve">start time, end time, break time, </w:t>
+        <w:t>doctor</w:t>
       </w:r>
       <w:r>
         <w:rPr>
@@ -3231,7 +2882,28 @@
           <w:szCs w:val="30"/>
           <w:u w:val="single"/>
         </w:rPr>
-        <w:t>day</w:t>
+        <w:t>,</w:t>
+      </w:r>
+      <w:r>
+        <w:rPr>
+          <w:rFonts w:ascii="Times New Roman" w:hAnsi="Times New Roman" w:cs="Times New Roman"/>
+          <w:b/>
+          <w:bCs/>
+          <w:sz w:val="30"/>
+          <w:szCs w:val="30"/>
+        </w:rPr>
+        <w:t>diagnosis</w:t>
+      </w:r>
+      <w:proofErr w:type="spellEnd"/>
+      <w:r>
+        <w:rPr>
+          <w:rFonts w:ascii="Times New Roman" w:hAnsi="Times New Roman" w:cs="Times New Roman"/>
+          <w:b/>
+          <w:bCs/>
+          <w:sz w:val="30"/>
+          <w:szCs w:val="30"/>
+        </w:rPr>
+        <w:t>, prescription</w:t>
       </w:r>
       <w:r>
         <w:rPr>
@@ -3244,6 +2916,25 @@
     </w:p>
     <w:p>
       <w:pPr>
+        <w:pStyle w:val="ListParagraph"/>
+        <w:spacing w:line="240" w:lineRule="auto"/>
+        <w:rPr>
+          <w:rFonts w:ascii="Times New Roman" w:hAnsi="Times New Roman" w:cs="Times New Roman"/>
+          <w:sz w:val="30"/>
+          <w:szCs w:val="30"/>
+        </w:rPr>
+      </w:pPr>
+      <w:r>
+        <w:rPr>
+          <w:rFonts w:ascii="Times New Roman" w:hAnsi="Times New Roman" w:cs="Times New Roman"/>
+          <w:sz w:val="30"/>
+          <w:szCs w:val="30"/>
+        </w:rPr>
+        <w:t>FDs:</w:t>
+      </w:r>
+    </w:p>
+    <w:p>
+      <w:pPr>
         <w:spacing w:line="240" w:lineRule="auto"/>
         <w:ind w:left="720"/>
         <w:rPr>
@@ -3258,7 +2949,94 @@
           <w:sz w:val="30"/>
           <w:szCs w:val="30"/>
         </w:rPr>
-        <w:t>Since entire table is the key, it does not have partial and transitive dependencies. It also has atomic attributes.</w:t>
+        <w:t>a. (</w:t>
+      </w:r>
+      <w:r>
+        <w:rPr>
+          <w:rFonts w:ascii="Times New Roman" w:hAnsi="Times New Roman" w:cs="Times New Roman"/>
+          <w:sz w:val="30"/>
+          <w:szCs w:val="30"/>
+        </w:rPr>
+        <w:t>appointment, doctor</w:t>
+      </w:r>
+      <w:r>
+        <w:rPr>
+          <w:rFonts w:ascii="Times New Roman" w:hAnsi="Times New Roman" w:cs="Times New Roman"/>
+          <w:sz w:val="30"/>
+          <w:szCs w:val="30"/>
+        </w:rPr>
+        <w:t>)</w:t>
+      </w:r>
+      <w:r>
+        <w:rPr>
+          <w:rFonts w:ascii="Times New Roman" w:hAnsi="Times New Roman" w:cs="Times New Roman"/>
+          <w:sz w:val="30"/>
+          <w:szCs w:val="30"/>
+        </w:rPr>
+        <w:t xml:space="preserve"> -&gt; </w:t>
+      </w:r>
+      <w:r>
+        <w:rPr>
+          <w:rFonts w:ascii="Times New Roman" w:hAnsi="Times New Roman" w:cs="Times New Roman"/>
+          <w:sz w:val="30"/>
+          <w:szCs w:val="30"/>
+        </w:rPr>
+        <w:t>diagnosis</w:t>
+      </w:r>
+    </w:p>
+    <w:p>
+      <w:pPr>
+        <w:pStyle w:val="ListParagraph"/>
+        <w:numPr>
+          <w:ilvl w:val="0"/>
+          <w:numId w:val="14"/>
+        </w:numPr>
+        <w:spacing w:line="240" w:lineRule="auto"/>
+        <w:rPr>
+          <w:rFonts w:ascii="Times New Roman" w:hAnsi="Times New Roman" w:cs="Times New Roman"/>
+          <w:sz w:val="30"/>
+          <w:szCs w:val="30"/>
+        </w:rPr>
+      </w:pPr>
+      <w:r>
+        <w:rPr>
+          <w:rFonts w:ascii="Times New Roman" w:hAnsi="Times New Roman" w:cs="Times New Roman"/>
+          <w:sz w:val="30"/>
+          <w:szCs w:val="30"/>
+        </w:rPr>
+        <w:t>(</w:t>
+      </w:r>
+      <w:r>
+        <w:rPr>
+          <w:rFonts w:ascii="Times New Roman" w:hAnsi="Times New Roman" w:cs="Times New Roman"/>
+          <w:sz w:val="30"/>
+          <w:szCs w:val="30"/>
+        </w:rPr>
+        <w:t>appointment, doctor</w:t>
+      </w:r>
+      <w:r>
+        <w:rPr>
+          <w:rFonts w:ascii="Times New Roman" w:hAnsi="Times New Roman" w:cs="Times New Roman"/>
+          <w:sz w:val="30"/>
+          <w:szCs w:val="30"/>
+        </w:rPr>
+        <w:t>)</w:t>
+      </w:r>
+      <w:r>
+        <w:rPr>
+          <w:rFonts w:ascii="Times New Roman" w:hAnsi="Times New Roman" w:cs="Times New Roman"/>
+          <w:sz w:val="30"/>
+          <w:szCs w:val="30"/>
+        </w:rPr>
+        <w:t xml:space="preserve"> -&gt; </w:t>
+      </w:r>
+      <w:r>
+        <w:rPr>
+          <w:rFonts w:ascii="Times New Roman" w:hAnsi="Times New Roman" w:cs="Times New Roman"/>
+          <w:sz w:val="30"/>
+          <w:szCs w:val="30"/>
+        </w:rPr>
+        <w:t>prescription</w:t>
       </w:r>
     </w:p>
     <w:p>
@@ -3277,8 +3055,57 @@
           <w:sz w:val="30"/>
           <w:szCs w:val="30"/>
         </w:rPr>
-        <w:t>Hence it is in 3NF.</w:t>
-      </w:r>
+        <w:t>Table is in 1NF since all attributes are atomic.</w:t>
+      </w:r>
+    </w:p>
+    <w:p>
+      <w:pPr>
+        <w:spacing w:line="240" w:lineRule="auto"/>
+        <w:ind w:left="720"/>
+        <w:rPr>
+          <w:rFonts w:ascii="Times New Roman" w:hAnsi="Times New Roman" w:cs="Times New Roman"/>
+          <w:sz w:val="30"/>
+          <w:szCs w:val="30"/>
+        </w:rPr>
+      </w:pPr>
+      <w:r>
+        <w:rPr>
+          <w:rFonts w:ascii="Times New Roman" w:hAnsi="Times New Roman" w:cs="Times New Roman"/>
+          <w:sz w:val="30"/>
+          <w:szCs w:val="30"/>
+        </w:rPr>
+        <w:t>Table is in 2NF since there is no partial dependency.</w:t>
+      </w:r>
+    </w:p>
+    <w:p>
+      <w:pPr>
+        <w:spacing w:line="240" w:lineRule="auto"/>
+        <w:ind w:left="720"/>
+        <w:rPr>
+          <w:rFonts w:ascii="Times New Roman" w:hAnsi="Times New Roman" w:cs="Times New Roman"/>
+          <w:sz w:val="30"/>
+          <w:szCs w:val="30"/>
+        </w:rPr>
+      </w:pPr>
+      <w:r>
+        <w:rPr>
+          <w:rFonts w:ascii="Times New Roman" w:hAnsi="Times New Roman" w:cs="Times New Roman"/>
+          <w:sz w:val="30"/>
+          <w:szCs w:val="30"/>
+        </w:rPr>
+        <w:t>Table is in 3NF due to absence of any transitive dependency.</w:t>
+      </w:r>
+    </w:p>
+    <w:p>
+      <w:pPr>
+        <w:spacing w:line="240" w:lineRule="auto"/>
+        <w:ind w:left="720"/>
+        <w:rPr>
+          <w:rFonts w:ascii="Times New Roman" w:hAnsi="Times New Roman" w:cs="Times New Roman"/>
+          <w:sz w:val="30"/>
+          <w:szCs w:val="30"/>
+        </w:rPr>
+      </w:pPr>
     </w:p>
     <w:p>
       <w:pPr>
@@ -3288,24 +3115,27 @@
           <w:numId w:val="3"/>
         </w:numPr>
         <w:spacing w:line="240" w:lineRule="auto"/>
-        <w:rPr>
-          <w:rFonts w:ascii="Times New Roman" w:hAnsi="Times New Roman" w:cs="Times New Roman"/>
-          <w:b/>
-          <w:bCs/>
-          <w:sz w:val="30"/>
-          <w:szCs w:val="30"/>
-        </w:rPr>
-      </w:pPr>
-      <w:r>
-        <w:rPr>
-          <w:rFonts w:ascii="Times New Roman" w:hAnsi="Times New Roman" w:cs="Times New Roman"/>
-          <w:b/>
-          <w:bCs/>
-          <w:sz w:val="30"/>
-          <w:szCs w:val="30"/>
-        </w:rPr>
-        <w:t>PatientsFillHistory</w:t>
-      </w:r>
+        <w:ind w:left="643"/>
+        <w:rPr>
+          <w:rFonts w:ascii="Times New Roman" w:hAnsi="Times New Roman" w:cs="Times New Roman"/>
+          <w:b/>
+          <w:bCs/>
+          <w:sz w:val="30"/>
+          <w:szCs w:val="30"/>
+        </w:rPr>
+      </w:pPr>
+      <w:proofErr w:type="spellStart"/>
+      <w:r>
+        <w:rPr>
+          <w:rFonts w:ascii="Times New Roman" w:hAnsi="Times New Roman" w:cs="Times New Roman"/>
+          <w:b/>
+          <w:bCs/>
+          <w:sz w:val="30"/>
+          <w:szCs w:val="30"/>
+        </w:rPr>
+        <w:t>DoctorsHaveSchedules</w:t>
+      </w:r>
+      <w:proofErr w:type="spellEnd"/>
       <w:r>
         <w:rPr>
           <w:rFonts w:ascii="Times New Roman" w:hAnsi="Times New Roman" w:cs="Times New Roman"/>
@@ -3338,29 +3168,13 @@
       <w:r>
         <w:rPr>
           <w:rFonts w:ascii="Times New Roman" w:hAnsi="Times New Roman" w:cs="Times New Roman"/>
-          <w:sz w:val="30"/>
-          <w:szCs w:val="30"/>
-        </w:rPr>
-        <w:t>Patient</w:t>
-      </w:r>
-      <w:r>
-        <w:rPr>
-          <w:rFonts w:ascii="Times New Roman" w:hAnsi="Times New Roman" w:cs="Times New Roman"/>
-          <w:sz w:val="30"/>
-          <w:szCs w:val="30"/>
-        </w:rPr>
-        <w:t xml:space="preserve">, </w:t>
-      </w:r>
-      <w:r>
-        <w:rPr>
-          <w:rFonts w:ascii="Times New Roman" w:hAnsi="Times New Roman" w:cs="Times New Roman"/>
           <w:b/>
           <w:bCs/>
           <w:sz w:val="30"/>
           <w:szCs w:val="30"/>
           <w:u w:val="single"/>
         </w:rPr>
-        <w:t>History</w:t>
+        <w:t>Schedule, Doctor</w:t>
       </w:r>
       <w:r>
         <w:rPr>
@@ -3387,112 +3201,49 @@
           <w:sz w:val="30"/>
           <w:szCs w:val="30"/>
         </w:rPr>
-        <w:t>FDs:</w:t>
-      </w:r>
-    </w:p>
-    <w:p>
-      <w:pPr>
-        <w:pStyle w:val="ListParagraph"/>
-        <w:numPr>
-          <w:ilvl w:val="0"/>
-          <w:numId w:val="14"/>
-        </w:numPr>
-        <w:spacing w:line="240" w:lineRule="auto"/>
-        <w:rPr>
-          <w:rFonts w:ascii="Times New Roman" w:hAnsi="Times New Roman" w:cs="Times New Roman"/>
-          <w:sz w:val="30"/>
-          <w:szCs w:val="30"/>
-        </w:rPr>
-      </w:pPr>
-      <w:r>
-        <w:rPr>
-          <w:rFonts w:ascii="Times New Roman" w:hAnsi="Times New Roman" w:cs="Times New Roman"/>
-          <w:sz w:val="30"/>
-          <w:szCs w:val="30"/>
-        </w:rPr>
-        <w:t>History</w:t>
-      </w:r>
-      <w:r>
-        <w:rPr>
-          <w:rFonts w:ascii="Times New Roman" w:hAnsi="Times New Roman" w:cs="Times New Roman"/>
-          <w:sz w:val="30"/>
-          <w:szCs w:val="30"/>
-        </w:rPr>
-        <w:t xml:space="preserve"> -&gt; </w:t>
-      </w:r>
-      <w:r>
-        <w:rPr>
-          <w:rFonts w:ascii="Times New Roman" w:hAnsi="Times New Roman" w:cs="Times New Roman"/>
-          <w:sz w:val="30"/>
-          <w:szCs w:val="30"/>
-        </w:rPr>
-        <w:t>Patient</w:t>
-      </w:r>
-    </w:p>
-    <w:p>
-      <w:pPr>
-        <w:spacing w:line="240" w:lineRule="auto"/>
-        <w:ind w:left="720"/>
-        <w:rPr>
-          <w:rFonts w:ascii="Times New Roman" w:hAnsi="Times New Roman" w:cs="Times New Roman"/>
-          <w:sz w:val="30"/>
-          <w:szCs w:val="30"/>
-        </w:rPr>
-      </w:pPr>
-      <w:r>
-        <w:rPr>
-          <w:rFonts w:ascii="Times New Roman" w:hAnsi="Times New Roman" w:cs="Times New Roman"/>
-          <w:sz w:val="30"/>
-          <w:szCs w:val="30"/>
-        </w:rPr>
-        <w:t>Ta</w:t>
-      </w:r>
-      <w:r>
-        <w:rPr>
-          <w:rFonts w:ascii="Times New Roman" w:hAnsi="Times New Roman" w:cs="Times New Roman"/>
-          <w:sz w:val="30"/>
-          <w:szCs w:val="30"/>
-        </w:rPr>
-        <w:t>ble is in 1NF since all attributes are atomic.</w:t>
-      </w:r>
-    </w:p>
-    <w:p>
-      <w:pPr>
-        <w:spacing w:line="240" w:lineRule="auto"/>
-        <w:ind w:left="720"/>
-        <w:rPr>
-          <w:rFonts w:ascii="Times New Roman" w:hAnsi="Times New Roman" w:cs="Times New Roman"/>
-          <w:sz w:val="30"/>
-          <w:szCs w:val="30"/>
-        </w:rPr>
-      </w:pPr>
-      <w:r>
-        <w:rPr>
-          <w:rFonts w:ascii="Times New Roman" w:hAnsi="Times New Roman" w:cs="Times New Roman"/>
-          <w:sz w:val="30"/>
-          <w:szCs w:val="30"/>
-        </w:rPr>
-        <w:t>Table is in 2NF since there is no partial dependency.</w:t>
-      </w:r>
-    </w:p>
-    <w:p>
-      <w:pPr>
-        <w:spacing w:line="240" w:lineRule="auto"/>
-        <w:ind w:left="720"/>
-        <w:rPr>
-          <w:rFonts w:ascii="Times New Roman" w:hAnsi="Times New Roman" w:cs="Times New Roman"/>
-          <w:sz w:val="30"/>
-          <w:szCs w:val="30"/>
-        </w:rPr>
-      </w:pPr>
-      <w:r>
-        <w:rPr>
-          <w:rFonts w:ascii="Times New Roman" w:hAnsi="Times New Roman" w:cs="Times New Roman"/>
-          <w:sz w:val="30"/>
-          <w:szCs w:val="30"/>
-        </w:rPr>
-        <w:t>Table is in 3NF due to absence of any transitive dependency.</w:t>
-      </w:r>
+        <w:t>Since entire table is the key, it does not have partial and transitive dependencies. It also has atomic attributes.</w:t>
+      </w:r>
+    </w:p>
+    <w:p>
+      <w:pPr>
+        <w:pStyle w:val="ListParagraph"/>
+        <w:spacing w:line="240" w:lineRule="auto"/>
+        <w:rPr>
+          <w:rFonts w:ascii="Times New Roman" w:hAnsi="Times New Roman" w:cs="Times New Roman"/>
+          <w:sz w:val="30"/>
+          <w:szCs w:val="30"/>
+        </w:rPr>
+      </w:pPr>
+      <w:r>
+        <w:rPr>
+          <w:rFonts w:ascii="Times New Roman" w:hAnsi="Times New Roman" w:cs="Times New Roman"/>
+          <w:sz w:val="30"/>
+          <w:szCs w:val="30"/>
+        </w:rPr>
+        <w:t>Hence it is in 3NF.</w:t>
+      </w:r>
+    </w:p>
+    <w:p>
+      <w:pPr>
+        <w:pStyle w:val="ListParagraph"/>
+        <w:spacing w:line="240" w:lineRule="auto"/>
+        <w:rPr>
+          <w:rFonts w:ascii="Times New Roman" w:hAnsi="Times New Roman" w:cs="Times New Roman"/>
+          <w:sz w:val="30"/>
+          <w:szCs w:val="30"/>
+        </w:rPr>
+      </w:pPr>
+    </w:p>
+    <w:p>
+      <w:pPr>
+        <w:pStyle w:val="ListParagraph"/>
+        <w:spacing w:line="240" w:lineRule="auto"/>
+        <w:rPr>
+          <w:rFonts w:ascii="Times New Roman" w:hAnsi="Times New Roman" w:cs="Times New Roman"/>
+          <w:sz w:val="30"/>
+          <w:szCs w:val="30"/>
+        </w:rPr>
+      </w:pPr>
     </w:p>
     <w:p>
       <w:pPr>
@@ -3511,15 +3262,27 @@
           <w:szCs w:val="30"/>
         </w:rPr>
       </w:pPr>
-      <w:r>
-        <w:rPr>
-          <w:rFonts w:ascii="Times New Roman" w:hAnsi="Times New Roman" w:cs="Times New Roman"/>
-          <w:b/>
-          <w:bCs/>
-          <w:sz w:val="30"/>
-          <w:szCs w:val="30"/>
-        </w:rPr>
-        <w:t>Diagnose:</w:t>
+      <w:proofErr w:type="spellStart"/>
+      <w:r>
+        <w:rPr>
+          <w:rFonts w:ascii="Times New Roman" w:hAnsi="Times New Roman" w:cs="Times New Roman"/>
+          <w:b/>
+          <w:bCs/>
+          <w:sz w:val="30"/>
+          <w:szCs w:val="30"/>
+        </w:rPr>
+        <w:t>DoctorViewsHistory</w:t>
+      </w:r>
+      <w:proofErr w:type="spellEnd"/>
+      <w:r>
+        <w:rPr>
+          <w:rFonts w:ascii="Times New Roman" w:hAnsi="Times New Roman" w:cs="Times New Roman"/>
+          <w:b/>
+          <w:bCs/>
+          <w:sz w:val="30"/>
+          <w:szCs w:val="30"/>
+        </w:rPr>
+        <w:t>:</w:t>
       </w:r>
     </w:p>
     <w:p>
@@ -3549,64 +3312,7 @@
           <w:szCs w:val="30"/>
           <w:u w:val="single"/>
         </w:rPr>
-        <w:t>appointment</w:t>
-      </w:r>
-      <w:r>
-        <w:rPr>
-          <w:rFonts w:ascii="Times New Roman" w:hAnsi="Times New Roman" w:cs="Times New Roman"/>
-          <w:b/>
-          <w:bCs/>
-          <w:sz w:val="30"/>
-          <w:szCs w:val="30"/>
-          <w:u w:val="single"/>
-        </w:rPr>
-        <w:t xml:space="preserve">, </w:t>
-      </w:r>
-      <w:proofErr w:type="spellStart"/>
-      <w:proofErr w:type="gramStart"/>
-      <w:r>
-        <w:rPr>
-          <w:rFonts w:ascii="Times New Roman" w:hAnsi="Times New Roman" w:cs="Times New Roman"/>
-          <w:b/>
-          <w:bCs/>
-          <w:sz w:val="30"/>
-          <w:szCs w:val="30"/>
-          <w:u w:val="single"/>
-        </w:rPr>
-        <w:t>doctor</w:t>
-      </w:r>
-      <w:r>
-        <w:rPr>
-          <w:rFonts w:ascii="Times New Roman" w:hAnsi="Times New Roman" w:cs="Times New Roman"/>
-          <w:b/>
-          <w:bCs/>
-          <w:sz w:val="30"/>
-          <w:szCs w:val="30"/>
-          <w:u w:val="single"/>
-        </w:rPr>
-        <w:t>,</w:t>
-      </w:r>
-      <w:r>
-        <w:rPr>
-          <w:rFonts w:ascii="Times New Roman" w:hAnsi="Times New Roman" w:cs="Times New Roman"/>
-          <w:b/>
-          <w:bCs/>
-          <w:sz w:val="30"/>
-          <w:szCs w:val="30"/>
-        </w:rPr>
-        <w:t>diagnosis</w:t>
-      </w:r>
-      <w:proofErr w:type="spellEnd"/>
-      <w:proofErr w:type="gramEnd"/>
-      <w:r>
-        <w:rPr>
-          <w:rFonts w:ascii="Times New Roman" w:hAnsi="Times New Roman" w:cs="Times New Roman"/>
-          <w:b/>
-          <w:bCs/>
-          <w:sz w:val="30"/>
-          <w:szCs w:val="30"/>
-        </w:rPr>
-        <w:t>, prescription</w:t>
+        <w:t>history, doctor</w:t>
       </w:r>
       <w:r>
         <w:rPr>
@@ -3633,312 +3339,6 @@
           <w:sz w:val="30"/>
           <w:szCs w:val="30"/>
         </w:rPr>
-        <w:t>FDs:</w:t>
-      </w:r>
-    </w:p>
-    <w:p>
-      <w:pPr>
-        <w:spacing w:line="240" w:lineRule="auto"/>
-        <w:ind w:left="720"/>
-        <w:rPr>
-          <w:rFonts w:ascii="Times New Roman" w:hAnsi="Times New Roman" w:cs="Times New Roman"/>
-          <w:sz w:val="30"/>
-          <w:szCs w:val="30"/>
-        </w:rPr>
-      </w:pPr>
-      <w:r>
-        <w:rPr>
-          <w:rFonts w:ascii="Times New Roman" w:hAnsi="Times New Roman" w:cs="Times New Roman"/>
-          <w:sz w:val="30"/>
-          <w:szCs w:val="30"/>
-        </w:rPr>
-        <w:t>a. (</w:t>
-      </w:r>
-      <w:r>
-        <w:rPr>
-          <w:rFonts w:ascii="Times New Roman" w:hAnsi="Times New Roman" w:cs="Times New Roman"/>
-          <w:sz w:val="30"/>
-          <w:szCs w:val="30"/>
-        </w:rPr>
-        <w:t>appointment, doctor</w:t>
-      </w:r>
-      <w:r>
-        <w:rPr>
-          <w:rFonts w:ascii="Times New Roman" w:hAnsi="Times New Roman" w:cs="Times New Roman"/>
-          <w:sz w:val="30"/>
-          <w:szCs w:val="30"/>
-        </w:rPr>
-        <w:t>)</w:t>
-      </w:r>
-      <w:r>
-        <w:rPr>
-          <w:rFonts w:ascii="Times New Roman" w:hAnsi="Times New Roman" w:cs="Times New Roman"/>
-          <w:sz w:val="30"/>
-          <w:szCs w:val="30"/>
-        </w:rPr>
-        <w:t xml:space="preserve"> -&gt; </w:t>
-      </w:r>
-      <w:r>
-        <w:rPr>
-          <w:rFonts w:ascii="Times New Roman" w:hAnsi="Times New Roman" w:cs="Times New Roman"/>
-          <w:sz w:val="30"/>
-          <w:szCs w:val="30"/>
-        </w:rPr>
-        <w:t>diagnosis</w:t>
-      </w:r>
-    </w:p>
-    <w:p>
-      <w:pPr>
-        <w:pStyle w:val="ListParagraph"/>
-        <w:numPr>
-          <w:ilvl w:val="0"/>
-          <w:numId w:val="14"/>
-        </w:numPr>
-        <w:spacing w:line="240" w:lineRule="auto"/>
-        <w:rPr>
-          <w:rFonts w:ascii="Times New Roman" w:hAnsi="Times New Roman" w:cs="Times New Roman"/>
-          <w:sz w:val="30"/>
-          <w:szCs w:val="30"/>
-        </w:rPr>
-      </w:pPr>
-      <w:r>
-        <w:rPr>
-          <w:rFonts w:ascii="Times New Roman" w:hAnsi="Times New Roman" w:cs="Times New Roman"/>
-          <w:sz w:val="30"/>
-          <w:szCs w:val="30"/>
-        </w:rPr>
-        <w:t>(</w:t>
-      </w:r>
-      <w:r>
-        <w:rPr>
-          <w:rFonts w:ascii="Times New Roman" w:hAnsi="Times New Roman" w:cs="Times New Roman"/>
-          <w:sz w:val="30"/>
-          <w:szCs w:val="30"/>
-        </w:rPr>
-        <w:t>appointment, doctor</w:t>
-      </w:r>
-      <w:r>
-        <w:rPr>
-          <w:rFonts w:ascii="Times New Roman" w:hAnsi="Times New Roman" w:cs="Times New Roman"/>
-          <w:sz w:val="30"/>
-          <w:szCs w:val="30"/>
-        </w:rPr>
-        <w:t>)</w:t>
-      </w:r>
-      <w:r>
-        <w:rPr>
-          <w:rFonts w:ascii="Times New Roman" w:hAnsi="Times New Roman" w:cs="Times New Roman"/>
-          <w:sz w:val="30"/>
-          <w:szCs w:val="30"/>
-        </w:rPr>
-        <w:t xml:space="preserve"> -&gt; </w:t>
-      </w:r>
-      <w:r>
-        <w:rPr>
-          <w:rFonts w:ascii="Times New Roman" w:hAnsi="Times New Roman" w:cs="Times New Roman"/>
-          <w:sz w:val="30"/>
-          <w:szCs w:val="30"/>
-        </w:rPr>
-        <w:t>prescription</w:t>
-      </w:r>
-    </w:p>
-    <w:p>
-      <w:pPr>
-        <w:spacing w:line="240" w:lineRule="auto"/>
-        <w:ind w:left="720"/>
-        <w:rPr>
-          <w:rFonts w:ascii="Times New Roman" w:hAnsi="Times New Roman" w:cs="Times New Roman"/>
-          <w:sz w:val="30"/>
-          <w:szCs w:val="30"/>
-        </w:rPr>
-      </w:pPr>
-      <w:r>
-        <w:rPr>
-          <w:rFonts w:ascii="Times New Roman" w:hAnsi="Times New Roman" w:cs="Times New Roman"/>
-          <w:sz w:val="30"/>
-          <w:szCs w:val="30"/>
-        </w:rPr>
-        <w:t>Table is in 1NF since all attributes are atomic.</w:t>
-      </w:r>
-    </w:p>
-    <w:p>
-      <w:pPr>
-        <w:spacing w:line="240" w:lineRule="auto"/>
-        <w:ind w:left="720"/>
-        <w:rPr>
-          <w:rFonts w:ascii="Times New Roman" w:hAnsi="Times New Roman" w:cs="Times New Roman"/>
-          <w:sz w:val="30"/>
-          <w:szCs w:val="30"/>
-        </w:rPr>
-      </w:pPr>
-      <w:r>
-        <w:rPr>
-          <w:rFonts w:ascii="Times New Roman" w:hAnsi="Times New Roman" w:cs="Times New Roman"/>
-          <w:sz w:val="30"/>
-          <w:szCs w:val="30"/>
-        </w:rPr>
-        <w:t>Table is in 2NF since there is no partial dependency.</w:t>
-      </w:r>
-    </w:p>
-    <w:p>
-      <w:pPr>
-        <w:spacing w:line="240" w:lineRule="auto"/>
-        <w:ind w:left="720"/>
-        <w:rPr>
-          <w:rFonts w:ascii="Times New Roman" w:hAnsi="Times New Roman" w:cs="Times New Roman"/>
-          <w:sz w:val="30"/>
-          <w:szCs w:val="30"/>
-        </w:rPr>
-      </w:pPr>
-      <w:r>
-        <w:rPr>
-          <w:rFonts w:ascii="Times New Roman" w:hAnsi="Times New Roman" w:cs="Times New Roman"/>
-          <w:sz w:val="30"/>
-          <w:szCs w:val="30"/>
-        </w:rPr>
-        <w:t>Table is in 3NF due to absence of any transitive dependency.</w:t>
-      </w:r>
-    </w:p>
-    <w:p>
-      <w:pPr>
-        <w:spacing w:line="240" w:lineRule="auto"/>
-        <w:ind w:left="720"/>
-        <w:rPr>
-          <w:rFonts w:ascii="Times New Roman" w:hAnsi="Times New Roman" w:cs="Times New Roman"/>
-          <w:sz w:val="30"/>
-          <w:szCs w:val="30"/>
-        </w:rPr>
-      </w:pPr>
-    </w:p>
-    <w:p>
-      <w:pPr>
-        <w:spacing w:line="240" w:lineRule="auto"/>
-        <w:ind w:left="720"/>
-        <w:rPr>
-          <w:rFonts w:ascii="Times New Roman" w:hAnsi="Times New Roman" w:cs="Times New Roman"/>
-          <w:sz w:val="30"/>
-          <w:szCs w:val="30"/>
-        </w:rPr>
-      </w:pPr>
-    </w:p>
-    <w:p>
-      <w:pPr>
-        <w:pStyle w:val="ListParagraph"/>
-        <w:numPr>
-          <w:ilvl w:val="0"/>
-          <w:numId w:val="3"/>
-        </w:numPr>
-        <w:spacing w:line="240" w:lineRule="auto"/>
-        <w:ind w:left="643"/>
-        <w:rPr>
-          <w:rFonts w:ascii="Times New Roman" w:hAnsi="Times New Roman" w:cs="Times New Roman"/>
-          <w:b/>
-          <w:bCs/>
-          <w:sz w:val="30"/>
-          <w:szCs w:val="30"/>
-        </w:rPr>
-      </w:pPr>
-      <w:proofErr w:type="spellStart"/>
-      <w:r>
-        <w:rPr>
-          <w:rFonts w:ascii="Times New Roman" w:hAnsi="Times New Roman" w:cs="Times New Roman"/>
-          <w:b/>
-          <w:bCs/>
-          <w:sz w:val="30"/>
-          <w:szCs w:val="30"/>
-        </w:rPr>
-        <w:lastRenderedPageBreak/>
-        <w:t>AppointmentsToSchedules</w:t>
-      </w:r>
-      <w:proofErr w:type="spellEnd"/>
-      <w:r>
-        <w:rPr>
-          <w:rFonts w:ascii="Times New Roman" w:hAnsi="Times New Roman" w:cs="Times New Roman"/>
-          <w:b/>
-          <w:bCs/>
-          <w:sz w:val="30"/>
-          <w:szCs w:val="30"/>
-        </w:rPr>
-        <w:t>:</w:t>
-      </w:r>
-    </w:p>
-    <w:p>
-      <w:pPr>
-        <w:pStyle w:val="ListParagraph"/>
-        <w:spacing w:line="240" w:lineRule="auto"/>
-        <w:rPr>
-          <w:rFonts w:ascii="Times New Roman" w:hAnsi="Times New Roman" w:cs="Times New Roman"/>
-          <w:sz w:val="30"/>
-          <w:szCs w:val="30"/>
-        </w:rPr>
-      </w:pPr>
-      <w:r>
-        <w:rPr>
-          <w:rFonts w:ascii="Times New Roman" w:hAnsi="Times New Roman" w:cs="Times New Roman"/>
-          <w:sz w:val="30"/>
-          <w:szCs w:val="30"/>
-        </w:rPr>
-        <w:t>R = (</w:t>
-      </w:r>
-      <w:r>
-        <w:rPr>
-          <w:rFonts w:ascii="Times New Roman" w:hAnsi="Times New Roman" w:cs="Times New Roman"/>
-          <w:b/>
-          <w:bCs/>
-          <w:sz w:val="30"/>
-          <w:szCs w:val="30"/>
-          <w:u w:val="single"/>
-        </w:rPr>
-        <w:t>appointment</w:t>
-      </w:r>
-      <w:r>
-        <w:rPr>
-          <w:rFonts w:ascii="Times New Roman" w:hAnsi="Times New Roman" w:cs="Times New Roman"/>
-          <w:b/>
-          <w:bCs/>
-          <w:sz w:val="30"/>
-          <w:szCs w:val="30"/>
-          <w:u w:val="single"/>
-        </w:rPr>
-        <w:t xml:space="preserve">, </w:t>
-      </w:r>
-      <w:r>
-        <w:rPr>
-          <w:rFonts w:ascii="Times New Roman" w:hAnsi="Times New Roman" w:cs="Times New Roman"/>
-          <w:b/>
-          <w:bCs/>
-          <w:sz w:val="30"/>
-          <w:szCs w:val="30"/>
-          <w:u w:val="single"/>
-        </w:rPr>
-        <w:t>schedule</w:t>
-      </w:r>
-      <w:r>
-        <w:rPr>
-          <w:rFonts w:ascii="Times New Roman" w:hAnsi="Times New Roman" w:cs="Times New Roman"/>
-          <w:sz w:val="30"/>
-          <w:szCs w:val="30"/>
-        </w:rPr>
-        <w:t>)</w:t>
-      </w:r>
-    </w:p>
-    <w:p>
-      <w:pPr>
-        <w:pStyle w:val="ListParagraph"/>
-        <w:spacing w:line="240" w:lineRule="auto"/>
-        <w:ind w:left="737"/>
-        <w:rPr>
-          <w:rFonts w:ascii="Times New Roman" w:hAnsi="Times New Roman" w:cs="Times New Roman"/>
-          <w:sz w:val="30"/>
-          <w:szCs w:val="30"/>
-        </w:rPr>
-      </w:pPr>
-      <w:r>
-        <w:rPr>
-          <w:rFonts w:ascii="Times New Roman" w:hAnsi="Times New Roman" w:cs="Times New Roman"/>
-          <w:sz w:val="30"/>
-          <w:szCs w:val="30"/>
-        </w:rPr>
         <w:t>Since entire table is the key, it does not have partial and transitive dependencies. It also has atomic attributes.</w:t>
       </w:r>
     </w:p>
@@ -3946,7 +3346,6 @@
       <w:pPr>
         <w:pStyle w:val="ListParagraph"/>
         <w:spacing w:line="240" w:lineRule="auto"/>
-        <w:ind w:left="737"/>
         <w:rPr>
           <w:rFonts w:ascii="Times New Roman" w:hAnsi="Times New Roman" w:cs="Times New Roman"/>
           <w:sz w:val="30"/>
@@ -3961,594 +3360,6 @@
         </w:rPr>
         <w:t>Hence it is in 3NF.</w:t>
       </w:r>
-    </w:p>
-    <w:p>
-      <w:pPr>
-        <w:pStyle w:val="ListParagraph"/>
-        <w:spacing w:line="240" w:lineRule="auto"/>
-        <w:ind w:left="1080"/>
-        <w:rPr>
-          <w:rFonts w:ascii="Times New Roman" w:hAnsi="Times New Roman" w:cs="Times New Roman"/>
-          <w:sz w:val="30"/>
-          <w:szCs w:val="30"/>
-        </w:rPr>
-      </w:pPr>
-    </w:p>
-    <w:p>
-      <w:pPr>
-        <w:pStyle w:val="ListParagraph"/>
-        <w:numPr>
-          <w:ilvl w:val="0"/>
-          <w:numId w:val="3"/>
-        </w:numPr>
-        <w:spacing w:line="240" w:lineRule="auto"/>
-        <w:ind w:left="643"/>
-        <w:rPr>
-          <w:rFonts w:ascii="Times New Roman" w:hAnsi="Times New Roman" w:cs="Times New Roman"/>
-          <w:b/>
-          <w:bCs/>
-          <w:sz w:val="30"/>
-          <w:szCs w:val="30"/>
-        </w:rPr>
-      </w:pPr>
-      <w:proofErr w:type="spellStart"/>
-      <w:r>
-        <w:rPr>
-          <w:rFonts w:ascii="Times New Roman" w:hAnsi="Times New Roman" w:cs="Times New Roman"/>
-          <w:b/>
-          <w:bCs/>
-          <w:sz w:val="30"/>
-          <w:szCs w:val="30"/>
-        </w:rPr>
-        <w:t>DoctorsHaveSchedules</w:t>
-      </w:r>
-      <w:proofErr w:type="spellEnd"/>
-      <w:r>
-        <w:rPr>
-          <w:rFonts w:ascii="Times New Roman" w:hAnsi="Times New Roman" w:cs="Times New Roman"/>
-          <w:b/>
-          <w:bCs/>
-          <w:sz w:val="30"/>
-          <w:szCs w:val="30"/>
-        </w:rPr>
-        <w:t>:</w:t>
-      </w:r>
-    </w:p>
-    <w:p>
-      <w:pPr>
-        <w:pStyle w:val="ListParagraph"/>
-        <w:spacing w:line="240" w:lineRule="auto"/>
-        <w:rPr>
-          <w:rFonts w:ascii="Times New Roman" w:hAnsi="Times New Roman" w:cs="Times New Roman"/>
-          <w:sz w:val="30"/>
-          <w:szCs w:val="30"/>
-        </w:rPr>
-      </w:pPr>
-      <w:r>
-        <w:rPr>
-          <w:rFonts w:ascii="Times New Roman" w:hAnsi="Times New Roman" w:cs="Times New Roman"/>
-          <w:sz w:val="30"/>
-          <w:szCs w:val="30"/>
-        </w:rPr>
-        <w:t>R = (</w:t>
-      </w:r>
-      <w:r>
-        <w:rPr>
-          <w:rFonts w:ascii="Times New Roman" w:hAnsi="Times New Roman" w:cs="Times New Roman"/>
-          <w:b/>
-          <w:bCs/>
-          <w:sz w:val="30"/>
-          <w:szCs w:val="30"/>
-          <w:u w:val="single"/>
-        </w:rPr>
-        <w:t>Schedule, Doctor</w:t>
-      </w:r>
-      <w:r>
-        <w:rPr>
-          <w:rFonts w:ascii="Times New Roman" w:hAnsi="Times New Roman" w:cs="Times New Roman"/>
-          <w:sz w:val="30"/>
-          <w:szCs w:val="30"/>
-        </w:rPr>
-        <w:t>)</w:t>
-      </w:r>
-    </w:p>
-    <w:p>
-      <w:pPr>
-        <w:pStyle w:val="ListParagraph"/>
-        <w:spacing w:line="240" w:lineRule="auto"/>
-        <w:rPr>
-          <w:rFonts w:ascii="Times New Roman" w:hAnsi="Times New Roman" w:cs="Times New Roman"/>
-          <w:sz w:val="30"/>
-          <w:szCs w:val="30"/>
-        </w:rPr>
-      </w:pPr>
-      <w:r>
-        <w:rPr>
-          <w:rFonts w:ascii="Times New Roman" w:hAnsi="Times New Roman" w:cs="Times New Roman"/>
-          <w:sz w:val="30"/>
-          <w:szCs w:val="30"/>
-        </w:rPr>
-        <w:t>Since entire table is the key, it does not have partial and transitive dependencies. It also has atomic attributes.</w:t>
-      </w:r>
-    </w:p>
-    <w:p>
-      <w:pPr>
-        <w:pStyle w:val="ListParagraph"/>
-        <w:spacing w:line="240" w:lineRule="auto"/>
-        <w:rPr>
-          <w:rFonts w:ascii="Times New Roman" w:hAnsi="Times New Roman" w:cs="Times New Roman"/>
-          <w:sz w:val="30"/>
-          <w:szCs w:val="30"/>
-        </w:rPr>
-      </w:pPr>
-      <w:r>
-        <w:rPr>
-          <w:rFonts w:ascii="Times New Roman" w:hAnsi="Times New Roman" w:cs="Times New Roman"/>
-          <w:sz w:val="30"/>
-          <w:szCs w:val="30"/>
-        </w:rPr>
-        <w:t>Hence it is in 3NF.</w:t>
-      </w:r>
-    </w:p>
-    <w:p>
-      <w:pPr>
-        <w:pStyle w:val="ListParagraph"/>
-        <w:spacing w:line="240" w:lineRule="auto"/>
-        <w:rPr>
-          <w:rFonts w:ascii="Times New Roman" w:hAnsi="Times New Roman" w:cs="Times New Roman"/>
-          <w:sz w:val="30"/>
-          <w:szCs w:val="30"/>
-        </w:rPr>
-      </w:pPr>
-    </w:p>
-    <w:p>
-      <w:pPr>
-        <w:pStyle w:val="ListParagraph"/>
-        <w:numPr>
-          <w:ilvl w:val="0"/>
-          <w:numId w:val="3"/>
-        </w:numPr>
-        <w:spacing w:line="240" w:lineRule="auto"/>
-        <w:ind w:left="643"/>
-        <w:rPr>
-          <w:rFonts w:ascii="Times New Roman" w:hAnsi="Times New Roman" w:cs="Times New Roman"/>
-          <w:b/>
-          <w:bCs/>
-          <w:sz w:val="30"/>
-          <w:szCs w:val="30"/>
-        </w:rPr>
-      </w:pPr>
-      <w:proofErr w:type="spellStart"/>
-      <w:r>
-        <w:rPr>
-          <w:rFonts w:ascii="Times New Roman" w:hAnsi="Times New Roman" w:cs="Times New Roman"/>
-          <w:b/>
-          <w:bCs/>
-          <w:sz w:val="30"/>
-          <w:szCs w:val="30"/>
-        </w:rPr>
-        <w:t>DoctorViewsHistory</w:t>
-      </w:r>
-      <w:proofErr w:type="spellEnd"/>
-      <w:r>
-        <w:rPr>
-          <w:rFonts w:ascii="Times New Roman" w:hAnsi="Times New Roman" w:cs="Times New Roman"/>
-          <w:b/>
-          <w:bCs/>
-          <w:sz w:val="30"/>
-          <w:szCs w:val="30"/>
-        </w:rPr>
-        <w:t>:</w:t>
-      </w:r>
-    </w:p>
-    <w:p>
-      <w:pPr>
-        <w:pStyle w:val="ListParagraph"/>
-        <w:spacing w:line="240" w:lineRule="auto"/>
-        <w:rPr>
-          <w:rFonts w:ascii="Times New Roman" w:hAnsi="Times New Roman" w:cs="Times New Roman"/>
-          <w:sz w:val="30"/>
-          <w:szCs w:val="30"/>
-        </w:rPr>
-      </w:pPr>
-      <w:r>
-        <w:rPr>
-          <w:rFonts w:ascii="Times New Roman" w:hAnsi="Times New Roman" w:cs="Times New Roman"/>
-          <w:sz w:val="30"/>
-          <w:szCs w:val="30"/>
-        </w:rPr>
-        <w:t>R = (</w:t>
-      </w:r>
-      <w:r>
-        <w:rPr>
-          <w:rFonts w:ascii="Times New Roman" w:hAnsi="Times New Roman" w:cs="Times New Roman"/>
-          <w:b/>
-          <w:bCs/>
-          <w:sz w:val="30"/>
-          <w:szCs w:val="30"/>
-          <w:u w:val="single"/>
-        </w:rPr>
-        <w:t>history, doctor</w:t>
-      </w:r>
-      <w:r>
-        <w:rPr>
-          <w:rFonts w:ascii="Times New Roman" w:hAnsi="Times New Roman" w:cs="Times New Roman"/>
-          <w:sz w:val="30"/>
-          <w:szCs w:val="30"/>
-        </w:rPr>
-        <w:t>)</w:t>
-      </w:r>
-    </w:p>
-    <w:p>
-      <w:pPr>
-        <w:pStyle w:val="ListParagraph"/>
-        <w:spacing w:line="240" w:lineRule="auto"/>
-        <w:rPr>
-          <w:rFonts w:ascii="Times New Roman" w:hAnsi="Times New Roman" w:cs="Times New Roman"/>
-          <w:sz w:val="30"/>
-          <w:szCs w:val="30"/>
-        </w:rPr>
-      </w:pPr>
-      <w:r>
-        <w:rPr>
-          <w:rFonts w:ascii="Times New Roman" w:hAnsi="Times New Roman" w:cs="Times New Roman"/>
-          <w:sz w:val="30"/>
-          <w:szCs w:val="30"/>
-        </w:rPr>
-        <w:t>Since entire table is the key, it does not have partial and transitive dependencies. It also has atomic attributes.</w:t>
-      </w:r>
-    </w:p>
-    <w:p>
-      <w:pPr>
-        <w:pStyle w:val="ListParagraph"/>
-        <w:spacing w:line="240" w:lineRule="auto"/>
-        <w:rPr>
-          <w:rFonts w:ascii="Times New Roman" w:hAnsi="Times New Roman" w:cs="Times New Roman"/>
-          <w:sz w:val="30"/>
-          <w:szCs w:val="30"/>
-        </w:rPr>
-      </w:pPr>
-      <w:r>
-        <w:rPr>
-          <w:rFonts w:ascii="Times New Roman" w:hAnsi="Times New Roman" w:cs="Times New Roman"/>
-          <w:sz w:val="30"/>
-          <w:szCs w:val="30"/>
-        </w:rPr>
-        <w:t>Hence it is in 3NF.</w:t>
-      </w:r>
-    </w:p>
-    <w:p>
-      <w:pPr>
-        <w:pStyle w:val="ListParagraph"/>
-        <w:spacing w:line="240" w:lineRule="auto"/>
-        <w:rPr>
-          <w:rFonts w:ascii="Times New Roman" w:hAnsi="Times New Roman" w:cs="Times New Roman"/>
-          <w:sz w:val="30"/>
-          <w:szCs w:val="30"/>
-        </w:rPr>
-      </w:pPr>
-    </w:p>
-    <w:p>
-      <w:pPr>
-        <w:pStyle w:val="ListParagraph"/>
-        <w:numPr>
-          <w:ilvl w:val="0"/>
-          <w:numId w:val="3"/>
-        </w:numPr>
-        <w:spacing w:line="240" w:lineRule="auto"/>
-        <w:ind w:left="643"/>
-        <w:rPr>
-          <w:rFonts w:ascii="Times New Roman" w:hAnsi="Times New Roman" w:cs="Times New Roman"/>
-          <w:b/>
-          <w:bCs/>
-          <w:sz w:val="30"/>
-          <w:szCs w:val="30"/>
-        </w:rPr>
-      </w:pPr>
-      <w:proofErr w:type="spellStart"/>
-      <w:r>
-        <w:rPr>
-          <w:rFonts w:ascii="Times New Roman" w:hAnsi="Times New Roman" w:cs="Times New Roman"/>
-          <w:b/>
-          <w:bCs/>
-          <w:sz w:val="30"/>
-          <w:szCs w:val="30"/>
-        </w:rPr>
-        <w:t>AppointmentInRoom</w:t>
-      </w:r>
-      <w:proofErr w:type="spellEnd"/>
-      <w:r>
-        <w:rPr>
-          <w:rFonts w:ascii="Times New Roman" w:hAnsi="Times New Roman" w:cs="Times New Roman"/>
-          <w:b/>
-          <w:bCs/>
-          <w:sz w:val="30"/>
-          <w:szCs w:val="30"/>
-        </w:rPr>
-        <w:t>:</w:t>
-      </w:r>
-    </w:p>
-    <w:p>
-      <w:pPr>
-        <w:pStyle w:val="ListParagraph"/>
-        <w:spacing w:line="240" w:lineRule="auto"/>
-        <w:rPr>
-          <w:rFonts w:ascii="Times New Roman" w:hAnsi="Times New Roman" w:cs="Times New Roman"/>
-          <w:sz w:val="30"/>
-          <w:szCs w:val="30"/>
-        </w:rPr>
-      </w:pPr>
-      <w:r>
-        <w:rPr>
-          <w:rFonts w:ascii="Times New Roman" w:hAnsi="Times New Roman" w:cs="Times New Roman"/>
-          <w:sz w:val="30"/>
-          <w:szCs w:val="30"/>
-        </w:rPr>
-        <w:t>R = (</w:t>
-      </w:r>
-      <w:proofErr w:type="spellStart"/>
-      <w:r>
-        <w:rPr>
-          <w:rFonts w:ascii="Times New Roman" w:hAnsi="Times New Roman" w:cs="Times New Roman"/>
-          <w:sz w:val="30"/>
-          <w:szCs w:val="30"/>
-          <w:u w:val="single"/>
-        </w:rPr>
-        <w:t>RoomNo</w:t>
-      </w:r>
-      <w:proofErr w:type="spellEnd"/>
-      <w:r>
-        <w:rPr>
-          <w:rFonts w:ascii="Times New Roman" w:hAnsi="Times New Roman" w:cs="Times New Roman"/>
-          <w:sz w:val="30"/>
-          <w:szCs w:val="30"/>
-        </w:rPr>
-        <w:t xml:space="preserve">, </w:t>
-      </w:r>
-      <w:r>
-        <w:rPr>
-          <w:rFonts w:ascii="Times New Roman" w:hAnsi="Times New Roman" w:cs="Times New Roman"/>
-          <w:sz w:val="30"/>
-          <w:szCs w:val="30"/>
-        </w:rPr>
-        <w:t xml:space="preserve">Floor, Building, </w:t>
-      </w:r>
-      <w:r>
-        <w:rPr>
-          <w:rFonts w:ascii="Times New Roman" w:hAnsi="Times New Roman" w:cs="Times New Roman"/>
-          <w:b/>
-          <w:bCs/>
-          <w:sz w:val="30"/>
-          <w:szCs w:val="30"/>
-          <w:u w:val="single"/>
-        </w:rPr>
-        <w:t>Appointment</w:t>
-      </w:r>
-      <w:r>
-        <w:rPr>
-          <w:rFonts w:ascii="Times New Roman" w:hAnsi="Times New Roman" w:cs="Times New Roman"/>
-          <w:sz w:val="30"/>
-          <w:szCs w:val="30"/>
-        </w:rPr>
-        <w:t>)</w:t>
-      </w:r>
-    </w:p>
-    <w:p>
-      <w:pPr>
-        <w:pStyle w:val="ListParagraph"/>
-        <w:spacing w:line="240" w:lineRule="auto"/>
-        <w:rPr>
-          <w:rFonts w:ascii="Times New Roman" w:hAnsi="Times New Roman" w:cs="Times New Roman"/>
-          <w:sz w:val="30"/>
-          <w:szCs w:val="30"/>
-        </w:rPr>
-      </w:pPr>
-      <w:r>
-        <w:rPr>
-          <w:rFonts w:ascii="Times New Roman" w:hAnsi="Times New Roman" w:cs="Times New Roman"/>
-          <w:sz w:val="30"/>
-          <w:szCs w:val="30"/>
-        </w:rPr>
-        <w:t>FDs:</w:t>
-      </w:r>
-    </w:p>
-    <w:p>
-      <w:pPr>
-        <w:pStyle w:val="ListParagraph"/>
-        <w:numPr>
-          <w:ilvl w:val="0"/>
-          <w:numId w:val="15"/>
-        </w:numPr>
-        <w:spacing w:line="240" w:lineRule="auto"/>
-        <w:rPr>
-          <w:rFonts w:ascii="Times New Roman" w:hAnsi="Times New Roman" w:cs="Times New Roman"/>
-          <w:sz w:val="30"/>
-          <w:szCs w:val="30"/>
-        </w:rPr>
-      </w:pPr>
-      <w:r>
-        <w:rPr>
-          <w:rFonts w:ascii="Times New Roman" w:hAnsi="Times New Roman" w:cs="Times New Roman"/>
-          <w:sz w:val="30"/>
-          <w:szCs w:val="30"/>
-        </w:rPr>
-        <w:t>Appointment</w:t>
-      </w:r>
-      <w:r>
-        <w:rPr>
-          <w:rFonts w:ascii="Times New Roman" w:hAnsi="Times New Roman" w:cs="Times New Roman"/>
-          <w:sz w:val="30"/>
-          <w:szCs w:val="30"/>
-        </w:rPr>
-        <w:t xml:space="preserve"> -&gt; </w:t>
-      </w:r>
-      <w:proofErr w:type="spellStart"/>
-      <w:r>
-        <w:rPr>
-          <w:rFonts w:ascii="Times New Roman" w:hAnsi="Times New Roman" w:cs="Times New Roman"/>
-          <w:sz w:val="30"/>
-          <w:szCs w:val="30"/>
-        </w:rPr>
-        <w:t>RoomNo</w:t>
-      </w:r>
-      <w:proofErr w:type="spellEnd"/>
-    </w:p>
-    <w:p>
-      <w:pPr>
-        <w:pStyle w:val="ListParagraph"/>
-        <w:numPr>
-          <w:ilvl w:val="0"/>
-          <w:numId w:val="15"/>
-        </w:numPr>
-        <w:spacing w:line="240" w:lineRule="auto"/>
-        <w:rPr>
-          <w:rFonts w:ascii="Times New Roman" w:hAnsi="Times New Roman" w:cs="Times New Roman"/>
-          <w:sz w:val="30"/>
-          <w:szCs w:val="30"/>
-        </w:rPr>
-      </w:pPr>
-      <w:r>
-        <w:rPr>
-          <w:rFonts w:ascii="Times New Roman" w:hAnsi="Times New Roman" w:cs="Times New Roman"/>
-          <w:sz w:val="30"/>
-          <w:szCs w:val="30"/>
-        </w:rPr>
-        <w:t>Appointment</w:t>
-      </w:r>
-      <w:r>
-        <w:rPr>
-          <w:rFonts w:ascii="Times New Roman" w:hAnsi="Times New Roman" w:cs="Times New Roman"/>
-          <w:sz w:val="30"/>
-          <w:szCs w:val="30"/>
-        </w:rPr>
-        <w:t xml:space="preserve"> -&gt; </w:t>
-      </w:r>
-      <w:r>
-        <w:rPr>
-          <w:rFonts w:ascii="Times New Roman" w:hAnsi="Times New Roman" w:cs="Times New Roman"/>
-          <w:sz w:val="30"/>
-          <w:szCs w:val="30"/>
-        </w:rPr>
-        <w:t>Floor</w:t>
-      </w:r>
-    </w:p>
-    <w:p>
-      <w:pPr>
-        <w:pStyle w:val="ListParagraph"/>
-        <w:numPr>
-          <w:ilvl w:val="0"/>
-          <w:numId w:val="15"/>
-        </w:numPr>
-        <w:spacing w:line="240" w:lineRule="auto"/>
-        <w:rPr>
-          <w:rFonts w:ascii="Times New Roman" w:hAnsi="Times New Roman" w:cs="Times New Roman"/>
-          <w:sz w:val="30"/>
-          <w:szCs w:val="30"/>
-        </w:rPr>
-      </w:pPr>
-      <w:r>
-        <w:rPr>
-          <w:rFonts w:ascii="Times New Roman" w:hAnsi="Times New Roman" w:cs="Times New Roman"/>
-          <w:sz w:val="30"/>
-          <w:szCs w:val="30"/>
-        </w:rPr>
-        <w:t>Appointment</w:t>
-      </w:r>
-      <w:r>
-        <w:rPr>
-          <w:rFonts w:ascii="Times New Roman" w:hAnsi="Times New Roman" w:cs="Times New Roman"/>
-          <w:sz w:val="30"/>
-          <w:szCs w:val="30"/>
-        </w:rPr>
-        <w:t xml:space="preserve"> -&gt; </w:t>
-      </w:r>
-      <w:r>
-        <w:rPr>
-          <w:rFonts w:ascii="Times New Roman" w:hAnsi="Times New Roman" w:cs="Times New Roman"/>
-          <w:sz w:val="30"/>
-          <w:szCs w:val="30"/>
-        </w:rPr>
-        <w:t>Building</w:t>
-      </w:r>
-    </w:p>
-    <w:p>
-      <w:pPr>
-        <w:spacing w:line="240" w:lineRule="auto"/>
-        <w:ind w:left="720"/>
-        <w:rPr>
-          <w:rFonts w:ascii="Times New Roman" w:hAnsi="Times New Roman" w:cs="Times New Roman"/>
-          <w:sz w:val="30"/>
-          <w:szCs w:val="30"/>
-        </w:rPr>
-      </w:pPr>
-      <w:r>
-        <w:rPr>
-          <w:rFonts w:ascii="Times New Roman" w:hAnsi="Times New Roman" w:cs="Times New Roman"/>
-          <w:sz w:val="30"/>
-          <w:szCs w:val="30"/>
-        </w:rPr>
-        <w:t>Table is in 1NF since all attributes are atomic.</w:t>
-      </w:r>
-    </w:p>
-    <w:p>
-      <w:pPr>
-        <w:spacing w:line="240" w:lineRule="auto"/>
-        <w:ind w:left="720"/>
-        <w:rPr>
-          <w:rFonts w:ascii="Times New Roman" w:hAnsi="Times New Roman" w:cs="Times New Roman"/>
-          <w:sz w:val="30"/>
-          <w:szCs w:val="30"/>
-        </w:rPr>
-      </w:pPr>
-      <w:r>
-        <w:rPr>
-          <w:rFonts w:ascii="Times New Roman" w:hAnsi="Times New Roman" w:cs="Times New Roman"/>
-          <w:sz w:val="30"/>
-          <w:szCs w:val="30"/>
-        </w:rPr>
-        <w:t>Table is in 2NF since there is no partial dependency.</w:t>
-      </w:r>
-    </w:p>
-    <w:p>
-      <w:pPr>
-        <w:spacing w:line="240" w:lineRule="auto"/>
-        <w:ind w:left="720"/>
-        <w:rPr>
-          <w:rFonts w:ascii="Times New Roman" w:hAnsi="Times New Roman" w:cs="Times New Roman"/>
-          <w:sz w:val="30"/>
-          <w:szCs w:val="30"/>
-        </w:rPr>
-      </w:pPr>
-      <w:r>
-        <w:rPr>
-          <w:rFonts w:ascii="Times New Roman" w:hAnsi="Times New Roman" w:cs="Times New Roman"/>
-          <w:sz w:val="30"/>
-          <w:szCs w:val="30"/>
-        </w:rPr>
-        <w:t>Table is in 3NF due to absence of any transitive dependency.</w:t>
-      </w:r>
-    </w:p>
-    <w:p>
-      <w:pPr>
-        <w:spacing w:line="240" w:lineRule="auto"/>
-        <w:rPr>
-          <w:rFonts w:ascii="Times New Roman" w:hAnsi="Times New Roman" w:cs="Times New Roman"/>
-          <w:b/>
-          <w:bCs/>
-          <w:sz w:val="30"/>
-          <w:szCs w:val="30"/>
-        </w:rPr>
-      </w:pPr>
-    </w:p>
-    <w:p>
-      <w:pPr>
-        <w:spacing w:line="240" w:lineRule="auto"/>
-        <w:rPr>
-          <w:rFonts w:ascii="Times New Roman" w:hAnsi="Times New Roman" w:cs="Times New Roman"/>
-          <w:sz w:val="30"/>
-          <w:szCs w:val="30"/>
-        </w:rPr>
-      </w:pPr>
     </w:p>
     <w:sectPr>
       <w:pgSz w:w="16838" w:h="11906" w:orient="landscape"/>

</xml_diff>